<commit_message>
create summary section for each test suite
</commit_message>
<xml_diff>
--- a/vane/reports/report-class.docx
+++ b/vane/reports/report-class.docx
@@ -15,7 +15,7 @@
         <w:jc w:val="right"/>
       </w:pPr>
       <w:r>
-        <w:t>September 15, 2020 12:54:06PM</w:t>
+        <w:t>September 15, 2020 08:06:30PM</w:t>
       </w:r>
     </w:p>
     <w:p>
@@ -122,7 +122,7 @@
           </w:tcPr>
           <w:p>
             <w:r>
-              <w:t>188</w:t>
+              <w:t>192</w:t>
             </w:r>
           </w:p>
         </w:tc>
@@ -132,7 +132,7 @@
           </w:tcPr>
           <w:p>
             <w:r>
-              <w:t>172</w:t>
+              <w:t>175</w:t>
             </w:r>
           </w:p>
         </w:tc>
@@ -142,7 +142,7 @@
           </w:tcPr>
           <w:p>
             <w:r>
-              <w:t>0</w:t>
+              <w:t>1</w:t>
             </w:r>
           </w:p>
         </w:tc>
@@ -172,7 +172,7 @@
           </w:tcPr>
           <w:p>
             <w:r>
-              <w:t>42.93439340591431</w:t>
+              <w:t>41.47117233276367</w:t>
             </w:r>
           </w:p>
         </w:tc>
@@ -279,7 +279,7 @@
           </w:tcPr>
           <w:p>
             <w:r>
-              <w:t>47</w:t>
+              <w:t>48</w:t>
             </w:r>
           </w:p>
         </w:tc>
@@ -289,7 +289,7 @@
           </w:tcPr>
           <w:p>
             <w:r>
-              <w:t>43</w:t>
+              <w:t>44</w:t>
             </w:r>
           </w:p>
         </w:tc>
@@ -341,7 +341,7 @@
           </w:tcPr>
           <w:p>
             <w:r>
-              <w:t>47</w:t>
+              <w:t>48</w:t>
             </w:r>
           </w:p>
         </w:tc>
@@ -351,7 +351,7 @@
           </w:tcPr>
           <w:p>
             <w:r>
-              <w:t>43</w:t>
+              <w:t>44</w:t>
             </w:r>
           </w:p>
         </w:tc>
@@ -403,7 +403,7 @@
           </w:tcPr>
           <w:p>
             <w:r>
-              <w:t>47</w:t>
+              <w:t>48</w:t>
             </w:r>
           </w:p>
         </w:tc>
@@ -413,7 +413,7 @@
           </w:tcPr>
           <w:p>
             <w:r>
-              <w:t>43</w:t>
+              <w:t>44</w:t>
             </w:r>
           </w:p>
         </w:tc>
@@ -465,7 +465,7 @@
           </w:tcPr>
           <w:p>
             <w:r>
-              <w:t>47</w:t>
+              <w:t>48</w:t>
             </w:r>
           </w:p>
         </w:tc>
@@ -485,7 +485,7 @@
           </w:tcPr>
           <w:p>
             <w:r>
-              <w:t>0</w:t>
+              <w:t>1</w:t>
             </w:r>
           </w:p>
         </w:tc>
@@ -516,9 +516,148 @@
         <w:pStyle w:val="Heading2"/>
       </w:pPr>
       <w:r>
-        <w:t>1.3 Summary Totals for Tags</w:t>
+        <w:t>1.3 Summary Totals for Test Suites</w:t>
       </w:r>
     </w:p>
+    <w:tbl>
+      <w:tblPr>
+        <w:tblStyle w:val="TableGrid"/>
+        <w:tblW w:type="auto" w:w="0"/>
+        <w:tblLook w:firstColumn="1" w:firstRow="1" w:lastColumn="0" w:lastRow="0" w:noHBand="0" w:noVBand="1" w:val="04A0"/>
+      </w:tblPr>
+      <w:tblGrid>
+        <w:gridCol w:w="2160"/>
+        <w:gridCol w:w="2160"/>
+        <w:gridCol w:w="2160"/>
+        <w:gridCol w:w="2160"/>
+      </w:tblGrid>
+      <w:tr>
+        <w:tc>
+          <w:tcPr>
+            <w:tcW w:type="dxa" w:w="2160"/>
+          </w:tcPr>
+          <w:p>
+            <w:r>
+              <w:t>Suite</w:t>
+            </w:r>
+          </w:p>
+        </w:tc>
+        <w:tc>
+          <w:tcPr>
+            <w:tcW w:type="dxa" w:w="2160"/>
+          </w:tcPr>
+          <w:p>
+            <w:r>
+              <w:t>Total Tests</w:t>
+            </w:r>
+          </w:p>
+        </w:tc>
+        <w:tc>
+          <w:tcPr>
+            <w:tcW w:type="dxa" w:w="2160"/>
+          </w:tcPr>
+          <w:p>
+            <w:r>
+              <w:t>Total Passed</w:t>
+            </w:r>
+          </w:p>
+        </w:tc>
+        <w:tc>
+          <w:tcPr>
+            <w:tcW w:type="dxa" w:w="2160"/>
+          </w:tcPr>
+          <w:p>
+            <w:r>
+              <w:t>Total Failed</w:t>
+            </w:r>
+          </w:p>
+        </w:tc>
+      </w:tr>
+      <w:tr>
+        <w:tc>
+          <w:tcPr>
+            <w:tcW w:type="dxa" w:w="2160"/>
+          </w:tcPr>
+          <w:p>
+            <w:r>
+              <w:t>INTERFACE</w:t>
+            </w:r>
+          </w:p>
+        </w:tc>
+        <w:tc>
+          <w:tcPr>
+            <w:tcW w:type="dxa" w:w="2160"/>
+          </w:tcPr>
+          <w:p>
+            <w:r>
+              <w:t>38</w:t>
+            </w:r>
+          </w:p>
+        </w:tc>
+        <w:tc>
+          <w:tcPr>
+            <w:tcW w:type="dxa" w:w="2160"/>
+          </w:tcPr>
+          <w:p>
+            <w:r>
+              <w:t>38</w:t>
+            </w:r>
+          </w:p>
+        </w:tc>
+        <w:tc>
+          <w:tcPr>
+            <w:tcW w:type="dxa" w:w="2160"/>
+          </w:tcPr>
+          <w:p>
+            <w:r>
+              <w:t>0</w:t>
+            </w:r>
+          </w:p>
+        </w:tc>
+      </w:tr>
+      <w:tr>
+        <w:tc>
+          <w:tcPr>
+            <w:tcW w:type="dxa" w:w="2160"/>
+          </w:tcPr>
+          <w:p>
+            <w:r>
+              <w:t>MEMORY</w:t>
+            </w:r>
+          </w:p>
+        </w:tc>
+        <w:tc>
+          <w:tcPr>
+            <w:tcW w:type="dxa" w:w="2160"/>
+          </w:tcPr>
+          <w:p>
+            <w:r>
+              <w:t>4</w:t>
+            </w:r>
+          </w:p>
+        </w:tc>
+        <w:tc>
+          <w:tcPr>
+            <w:tcW w:type="dxa" w:w="2160"/>
+          </w:tcPr>
+          <w:p>
+            <w:r>
+              <w:t>4</w:t>
+            </w:r>
+          </w:p>
+        </w:tc>
+        <w:tc>
+          <w:tcPr>
+            <w:tcW w:type="dxa" w:w="2160"/>
+          </w:tcPr>
+          <w:p>
+            <w:r>
+              <w:t>0</w:t>
+            </w:r>
+          </w:p>
+        </w:tc>
+      </w:tr>
+    </w:tbl>
     <w:p>
       <w:r>
         <w:br w:type="page"/>
@@ -575,22 +714,6 @@
       </w:pPr>
       <w:r>
         <w:t>2.1.4 DUT: KG-TOPOLOGY-CLOUDEOSEDGE1</w:t>
-      </w:r>
-    </w:p>
-    <w:p>
-      <w:pPr>
-        <w:pStyle w:val="Heading3"/>
-      </w:pPr>
-      <w:r>
-        <w:t>2.1.5 DUT: KG-TOPOLOGY-CLOUDEOSEDGE2</w:t>
-      </w:r>
-    </w:p>
-    <w:p>
-      <w:pPr>
-        <w:pStyle w:val="Heading3"/>
-      </w:pPr>
-      <w:r>
-        <w:t>2.1.6 DUT: KG-TOPOLOGY-CLOUDEOSEDGE2</w:t>
       </w:r>
     </w:p>
     <w:p>
@@ -765,12 +888,12 @@
         <w:pStyle w:val="Heading2"/>
       </w:pPr>
       <w:r>
-        <w:t xml:space="preserve">2.5 Test Case: TEST IF INTF PROTOCOL STATUS IS CONNECTED </w:t>
+        <w:t xml:space="preserve">2.5 Test Case: TEST IF INTF COUNTERS HAS FRAME TOO LONG ERRORS </w:t>
       </w:r>
     </w:p>
     <w:p>
       <w:r>
-        <w:t>Description: Verify the interfaces of interest protocol statuses are connected</w:t>
+        <w:t>Description: Verify the interfaces of interest have no frameTooLong errors</w:t>
       </w:r>
     </w:p>
     <w:p>
@@ -826,12 +949,12 @@
         <w:pStyle w:val="Heading2"/>
       </w:pPr>
       <w:r>
-        <w:t xml:space="preserve">2.6 Test Case: TEST IF INTF COUNTERS HAS OUTPUT ERRORS </w:t>
+        <w:t xml:space="preserve">2.6 Test Case: TEST IF INTF PROTOCOL STATUS IS CONNECTED </w:t>
       </w:r>
     </w:p>
     <w:p>
       <w:r>
-        <w:t>Description: Verify the interfaces of interest does not have outut errors</w:t>
+        <w:t>Description: Verify the interfaces of interest protocol statuses are connected</w:t>
       </w:r>
     </w:p>
     <w:p>
@@ -880,6 +1003,67 @@
       </w:pPr>
       <w:r>
         <w:t>2.6.6 DUT: KG-TOPOLOGY-CLOUDEOSEDGE2</w:t>
+      </w:r>
+    </w:p>
+    <w:p>
+      <w:pPr>
+        <w:pStyle w:val="Heading2"/>
+      </w:pPr>
+      <w:r>
+        <w:t xml:space="preserve">2.7 Test Case: TEST IF INTF COUNTERS HAS OUTPUT ERRORS </w:t>
+      </w:r>
+    </w:p>
+    <w:p>
+      <w:r>
+        <w:t>Description: Verify the interfaces of interest does not have outut errors</w:t>
+      </w:r>
+    </w:p>
+    <w:p>
+      <w:pPr>
+        <w:pStyle w:val="Heading3"/>
+      </w:pPr>
+      <w:r>
+        <w:t>2.7.1 DUT: KG-TOPOLOGY-CLOUDEOSRR1</w:t>
+      </w:r>
+    </w:p>
+    <w:p>
+      <w:pPr>
+        <w:pStyle w:val="Heading3"/>
+      </w:pPr>
+      <w:r>
+        <w:t>2.7.2 DUT: KG-TOPOLOGY-CLOUDEOSRR2</w:t>
+      </w:r>
+    </w:p>
+    <w:p>
+      <w:pPr>
+        <w:pStyle w:val="Heading3"/>
+      </w:pPr>
+      <w:r>
+        <w:t>2.7.3 DUT: KG-TOPOLOGY-CLOUDEOSEDGE1</w:t>
+      </w:r>
+    </w:p>
+    <w:p>
+      <w:pPr>
+        <w:pStyle w:val="Heading3"/>
+      </w:pPr>
+      <w:r>
+        <w:t>2.7.4 DUT: KG-TOPOLOGY-CLOUDEOSEDGE1</w:t>
+      </w:r>
+    </w:p>
+    <w:p>
+      <w:pPr>
+        <w:pStyle w:val="Heading3"/>
+      </w:pPr>
+      <w:r>
+        <w:t>2.7.5 DUT: KG-TOPOLOGY-CLOUDEOSEDGE2</w:t>
+      </w:r>
+    </w:p>
+    <w:p>
+      <w:pPr>
+        <w:pStyle w:val="Heading3"/>
+      </w:pPr>
+      <w:r>
+        <w:t>2.7.6 DUT: KG-TOPOLOGY-CLOUDEOSEDGE2</w:t>
       </w:r>
     </w:p>
     <w:p>

</xml_diff>

<commit_message>
added test case summary section
</commit_message>
<xml_diff>
--- a/vane/reports/report-class.docx
+++ b/vane/reports/report-class.docx
@@ -15,7 +15,7 @@
         <w:jc w:val="right"/>
       </w:pPr>
       <w:r>
-        <w:t>September 15, 2020 08:06:30PM</w:t>
+        <w:t>September 17, 2020 07:50:09PM</w:t>
       </w:r>
     </w:p>
     <w:p>
@@ -122,7 +122,7 @@
           </w:tcPr>
           <w:p>
             <w:r>
-              <w:t>192</w:t>
+              <w:t>204</w:t>
             </w:r>
           </w:p>
         </w:tc>
@@ -132,7 +132,7 @@
           </w:tcPr>
           <w:p>
             <w:r>
-              <w:t>175</w:t>
+              <w:t>188</w:t>
             </w:r>
           </w:p>
         </w:tc>
@@ -142,7 +142,7 @@
           </w:tcPr>
           <w:p>
             <w:r>
-              <w:t>1</w:t>
+              <w:t>0</w:t>
             </w:r>
           </w:p>
         </w:tc>
@@ -172,7 +172,7 @@
           </w:tcPr>
           <w:p>
             <w:r>
-              <w:t>41.47117233276367</w:t>
+              <w:t>39.76606607437134</w:t>
             </w:r>
           </w:p>
         </w:tc>
@@ -279,7 +279,7 @@
           </w:tcPr>
           <w:p>
             <w:r>
-              <w:t>48</w:t>
+              <w:t>51</w:t>
             </w:r>
           </w:p>
         </w:tc>
@@ -289,7 +289,7 @@
           </w:tcPr>
           <w:p>
             <w:r>
-              <w:t>44</w:t>
+              <w:t>47</w:t>
             </w:r>
           </w:p>
         </w:tc>
@@ -341,7 +341,7 @@
           </w:tcPr>
           <w:p>
             <w:r>
-              <w:t>48</w:t>
+              <w:t>51</w:t>
             </w:r>
           </w:p>
         </w:tc>
@@ -351,7 +351,7 @@
           </w:tcPr>
           <w:p>
             <w:r>
-              <w:t>44</w:t>
+              <w:t>47</w:t>
             </w:r>
           </w:p>
         </w:tc>
@@ -403,7 +403,7 @@
           </w:tcPr>
           <w:p>
             <w:r>
-              <w:t>48</w:t>
+              <w:t>51</w:t>
             </w:r>
           </w:p>
         </w:tc>
@@ -413,7 +413,7 @@
           </w:tcPr>
           <w:p>
             <w:r>
-              <w:t>44</w:t>
+              <w:t>47</w:t>
             </w:r>
           </w:p>
         </w:tc>
@@ -465,7 +465,7 @@
           </w:tcPr>
           <w:p>
             <w:r>
-              <w:t>48</w:t>
+              <w:t>51</w:t>
             </w:r>
           </w:p>
         </w:tc>
@@ -475,7 +475,7 @@
           </w:tcPr>
           <w:p>
             <w:r>
-              <w:t>43</w:t>
+              <w:t>47</w:t>
             </w:r>
           </w:p>
         </w:tc>
@@ -485,7 +485,7 @@
           </w:tcPr>
           <w:p>
             <w:r>
-              <w:t>1</w:t>
+              <w:t>0</w:t>
             </w:r>
           </w:p>
         </w:tc>
@@ -590,7 +590,7 @@
           </w:tcPr>
           <w:p>
             <w:r>
-              <w:t>38</w:t>
+              <w:t>40</w:t>
             </w:r>
           </w:p>
         </w:tc>
@@ -600,7 +600,7 @@
           </w:tcPr>
           <w:p>
             <w:r>
-              <w:t>38</w:t>
+              <w:t>40</w:t>
             </w:r>
           </w:p>
         </w:tc>
@@ -668,7 +668,2737 @@
         <w:pStyle w:val="Heading1"/>
       </w:pPr>
       <w:r>
-        <w:t>2. Detailed Test Suite Results: INTERFACE</w:t>
+        <w:t>2. Test Case Results Summary</w:t>
+      </w:r>
+    </w:p>
+    <w:tbl>
+      <w:tblPr>
+        <w:tblStyle w:val="TableGrid"/>
+        <w:tblW w:type="auto" w:w="0"/>
+        <w:tblLook w:firstColumn="1" w:firstRow="1" w:lastColumn="0" w:lastRow="0" w:noHBand="0" w:noVBand="1" w:val="04A0"/>
+      </w:tblPr>
+      <w:tblGrid>
+        <w:gridCol w:w="1440"/>
+        <w:gridCol w:w="1440"/>
+        <w:gridCol w:w="1440"/>
+        <w:gridCol w:w="1440"/>
+        <w:gridCol w:w="1440"/>
+        <w:gridCol w:w="1440"/>
+      </w:tblGrid>
+      <w:tr>
+        <w:tc>
+          <w:tcPr>
+            <w:tcW w:type="dxa" w:w="1440"/>
+          </w:tcPr>
+          <w:p>
+            <w:r>
+              <w:t>Id</w:t>
+            </w:r>
+          </w:p>
+        </w:tc>
+        <w:tc>
+          <w:tcPr>
+            <w:tcW w:type="dxa" w:w="1440"/>
+          </w:tcPr>
+          <w:p>
+            <w:r>
+              <w:t>Test Suite</w:t>
+            </w:r>
+          </w:p>
+        </w:tc>
+        <w:tc>
+          <w:tcPr>
+            <w:tcW w:type="dxa" w:w="1440"/>
+          </w:tcPr>
+          <w:p>
+            <w:r>
+              <w:t>Test Case</w:t>
+            </w:r>
+          </w:p>
+        </w:tc>
+        <w:tc>
+          <w:tcPr>
+            <w:tcW w:type="dxa" w:w="1440"/>
+          </w:tcPr>
+          <w:p>
+            <w:r>
+              <w:t>DUT</w:t>
+            </w:r>
+          </w:p>
+        </w:tc>
+        <w:tc>
+          <w:tcPr>
+            <w:tcW w:type="dxa" w:w="1440"/>
+          </w:tcPr>
+          <w:p>
+            <w:r>
+              <w:t>Result</w:t>
+            </w:r>
+          </w:p>
+        </w:tc>
+        <w:tc>
+          <w:tcPr>
+            <w:tcW w:type="dxa" w:w="1440"/>
+          </w:tcPr>
+          <w:p>
+            <w:r>
+              <w:t>Reason for Failure</w:t>
+            </w:r>
+          </w:p>
+        </w:tc>
+      </w:tr>
+      <w:tr>
+        <w:tc>
+          <w:tcPr>
+            <w:tcW w:type="dxa" w:w="1440"/>
+          </w:tcPr>
+          <w:p>
+            <w:r>
+              <w:t>1</w:t>
+            </w:r>
+          </w:p>
+        </w:tc>
+        <w:tc>
+          <w:tcPr>
+            <w:tcW w:type="dxa" w:w="1440"/>
+          </w:tcPr>
+          <w:p>
+            <w:r>
+              <w:t>INTERFACE</w:t>
+            </w:r>
+          </w:p>
+        </w:tc>
+        <w:tc>
+          <w:tcPr>
+            <w:tcW w:type="dxa" w:w="1440"/>
+          </w:tcPr>
+          <w:p>
+            <w:r>
+              <w:t xml:space="preserve">Test if interface link status is connected </w:t>
+            </w:r>
+          </w:p>
+        </w:tc>
+        <w:tc>
+          <w:tcPr>
+            <w:tcW w:type="dxa" w:w="1440"/>
+          </w:tcPr>
+          <w:p>
+            <w:r>
+              <w:t>kg-topology-CloudEosRR1</w:t>
+            </w:r>
+          </w:p>
+        </w:tc>
+        <w:tc>
+          <w:tcPr>
+            <w:tcW w:type="dxa" w:w="1440"/>
+          </w:tcPr>
+          <w:p>
+            <w:r>
+              <w:t>PASS</w:t>
+            </w:r>
+          </w:p>
+        </w:tc>
+        <w:tc>
+          <w:tcPr>
+            <w:tcW w:type="dxa" w:w="1440"/>
+          </w:tcPr>
+          <w:p>
+            <w:r/>
+          </w:p>
+        </w:tc>
+      </w:tr>
+      <w:tr>
+        <w:tc>
+          <w:tcPr>
+            <w:tcW w:type="dxa" w:w="1440"/>
+          </w:tcPr>
+          <w:p>
+            <w:r>
+              <w:t>2</w:t>
+            </w:r>
+          </w:p>
+        </w:tc>
+        <w:tc>
+          <w:tcPr>
+            <w:tcW w:type="dxa" w:w="1440"/>
+          </w:tcPr>
+          <w:p>
+            <w:r>
+              <w:t>INTERFACE</w:t>
+            </w:r>
+          </w:p>
+        </w:tc>
+        <w:tc>
+          <w:tcPr>
+            <w:tcW w:type="dxa" w:w="1440"/>
+          </w:tcPr>
+          <w:p>
+            <w:r>
+              <w:t xml:space="preserve">Test if interface link status is connected </w:t>
+            </w:r>
+          </w:p>
+        </w:tc>
+        <w:tc>
+          <w:tcPr>
+            <w:tcW w:type="dxa" w:w="1440"/>
+          </w:tcPr>
+          <w:p>
+            <w:r>
+              <w:t>kg-topology-CloudEosRR2</w:t>
+            </w:r>
+          </w:p>
+        </w:tc>
+        <w:tc>
+          <w:tcPr>
+            <w:tcW w:type="dxa" w:w="1440"/>
+          </w:tcPr>
+          <w:p>
+            <w:r>
+              <w:t>PASS</w:t>
+            </w:r>
+          </w:p>
+        </w:tc>
+        <w:tc>
+          <w:tcPr>
+            <w:tcW w:type="dxa" w:w="1440"/>
+          </w:tcPr>
+          <w:p>
+            <w:r/>
+          </w:p>
+        </w:tc>
+      </w:tr>
+      <w:tr>
+        <w:tc>
+          <w:tcPr>
+            <w:tcW w:type="dxa" w:w="1440"/>
+          </w:tcPr>
+          <w:p>
+            <w:r>
+              <w:t>3</w:t>
+            </w:r>
+          </w:p>
+        </w:tc>
+        <w:tc>
+          <w:tcPr>
+            <w:tcW w:type="dxa" w:w="1440"/>
+          </w:tcPr>
+          <w:p>
+            <w:r>
+              <w:t>INTERFACE</w:t>
+            </w:r>
+          </w:p>
+        </w:tc>
+        <w:tc>
+          <w:tcPr>
+            <w:tcW w:type="dxa" w:w="1440"/>
+          </w:tcPr>
+          <w:p>
+            <w:r>
+              <w:t xml:space="preserve">Test if interface link status is connected </w:t>
+            </w:r>
+          </w:p>
+        </w:tc>
+        <w:tc>
+          <w:tcPr>
+            <w:tcW w:type="dxa" w:w="1440"/>
+          </w:tcPr>
+          <w:p>
+            <w:r>
+              <w:t>kg-topology-CloudEOSEdge1</w:t>
+            </w:r>
+          </w:p>
+        </w:tc>
+        <w:tc>
+          <w:tcPr>
+            <w:tcW w:type="dxa" w:w="1440"/>
+          </w:tcPr>
+          <w:p>
+            <w:r>
+              <w:t>PASS</w:t>
+            </w:r>
+          </w:p>
+        </w:tc>
+        <w:tc>
+          <w:tcPr>
+            <w:tcW w:type="dxa" w:w="1440"/>
+          </w:tcPr>
+          <w:p>
+            <w:r/>
+          </w:p>
+        </w:tc>
+      </w:tr>
+      <w:tr>
+        <w:tc>
+          <w:tcPr>
+            <w:tcW w:type="dxa" w:w="1440"/>
+          </w:tcPr>
+          <w:p>
+            <w:r>
+              <w:t>4</w:t>
+            </w:r>
+          </w:p>
+        </w:tc>
+        <w:tc>
+          <w:tcPr>
+            <w:tcW w:type="dxa" w:w="1440"/>
+          </w:tcPr>
+          <w:p>
+            <w:r>
+              <w:t>INTERFACE</w:t>
+            </w:r>
+          </w:p>
+        </w:tc>
+        <w:tc>
+          <w:tcPr>
+            <w:tcW w:type="dxa" w:w="1440"/>
+          </w:tcPr>
+          <w:p>
+            <w:r>
+              <w:t xml:space="preserve">Test if interface link status is connected </w:t>
+            </w:r>
+          </w:p>
+        </w:tc>
+        <w:tc>
+          <w:tcPr>
+            <w:tcW w:type="dxa" w:w="1440"/>
+          </w:tcPr>
+          <w:p>
+            <w:r>
+              <w:t>kg-topology-CloudEOSEdge2</w:t>
+            </w:r>
+          </w:p>
+        </w:tc>
+        <w:tc>
+          <w:tcPr>
+            <w:tcW w:type="dxa" w:w="1440"/>
+          </w:tcPr>
+          <w:p>
+            <w:r>
+              <w:t>PASS</w:t>
+            </w:r>
+          </w:p>
+        </w:tc>
+        <w:tc>
+          <w:tcPr>
+            <w:tcW w:type="dxa" w:w="1440"/>
+          </w:tcPr>
+          <w:p>
+            <w:r/>
+          </w:p>
+        </w:tc>
+      </w:tr>
+      <w:tr>
+        <w:tc>
+          <w:tcPr>
+            <w:tcW w:type="dxa" w:w="1440"/>
+          </w:tcPr>
+          <w:p>
+            <w:r>
+              <w:t>5</w:t>
+            </w:r>
+          </w:p>
+        </w:tc>
+        <w:tc>
+          <w:tcPr>
+            <w:tcW w:type="dxa" w:w="1440"/>
+          </w:tcPr>
+          <w:p>
+            <w:r>
+              <w:t>INTERFACE</w:t>
+            </w:r>
+          </w:p>
+        </w:tc>
+        <w:tc>
+          <w:tcPr>
+            <w:tcW w:type="dxa" w:w="1440"/>
+          </w:tcPr>
+          <w:p>
+            <w:r>
+              <w:t xml:space="preserve">Test if interface counters has frame too short errors </w:t>
+            </w:r>
+          </w:p>
+        </w:tc>
+        <w:tc>
+          <w:tcPr>
+            <w:tcW w:type="dxa" w:w="1440"/>
+          </w:tcPr>
+          <w:p>
+            <w:r>
+              <w:t>kg-topology-CloudEosRR1</w:t>
+            </w:r>
+          </w:p>
+        </w:tc>
+        <w:tc>
+          <w:tcPr>
+            <w:tcW w:type="dxa" w:w="1440"/>
+          </w:tcPr>
+          <w:p>
+            <w:r>
+              <w:t>PASS</w:t>
+            </w:r>
+          </w:p>
+        </w:tc>
+        <w:tc>
+          <w:tcPr>
+            <w:tcW w:type="dxa" w:w="1440"/>
+          </w:tcPr>
+          <w:p>
+            <w:r/>
+          </w:p>
+        </w:tc>
+      </w:tr>
+      <w:tr>
+        <w:tc>
+          <w:tcPr>
+            <w:tcW w:type="dxa" w:w="1440"/>
+          </w:tcPr>
+          <w:p>
+            <w:r>
+              <w:t>6</w:t>
+            </w:r>
+          </w:p>
+        </w:tc>
+        <w:tc>
+          <w:tcPr>
+            <w:tcW w:type="dxa" w:w="1440"/>
+          </w:tcPr>
+          <w:p>
+            <w:r>
+              <w:t>INTERFACE</w:t>
+            </w:r>
+          </w:p>
+        </w:tc>
+        <w:tc>
+          <w:tcPr>
+            <w:tcW w:type="dxa" w:w="1440"/>
+          </w:tcPr>
+          <w:p>
+            <w:r>
+              <w:t xml:space="preserve">Test if interface counters has frame too short errors </w:t>
+            </w:r>
+          </w:p>
+        </w:tc>
+        <w:tc>
+          <w:tcPr>
+            <w:tcW w:type="dxa" w:w="1440"/>
+          </w:tcPr>
+          <w:p>
+            <w:r>
+              <w:t>kg-topology-CloudEosRR2</w:t>
+            </w:r>
+          </w:p>
+        </w:tc>
+        <w:tc>
+          <w:tcPr>
+            <w:tcW w:type="dxa" w:w="1440"/>
+          </w:tcPr>
+          <w:p>
+            <w:r>
+              <w:t>PASS</w:t>
+            </w:r>
+          </w:p>
+        </w:tc>
+        <w:tc>
+          <w:tcPr>
+            <w:tcW w:type="dxa" w:w="1440"/>
+          </w:tcPr>
+          <w:p>
+            <w:r/>
+          </w:p>
+        </w:tc>
+      </w:tr>
+      <w:tr>
+        <w:tc>
+          <w:tcPr>
+            <w:tcW w:type="dxa" w:w="1440"/>
+          </w:tcPr>
+          <w:p>
+            <w:r>
+              <w:t>7</w:t>
+            </w:r>
+          </w:p>
+        </w:tc>
+        <w:tc>
+          <w:tcPr>
+            <w:tcW w:type="dxa" w:w="1440"/>
+          </w:tcPr>
+          <w:p>
+            <w:r>
+              <w:t>INTERFACE</w:t>
+            </w:r>
+          </w:p>
+        </w:tc>
+        <w:tc>
+          <w:tcPr>
+            <w:tcW w:type="dxa" w:w="1440"/>
+          </w:tcPr>
+          <w:p>
+            <w:r>
+              <w:t xml:space="preserve">Test if interface counters has frame too short errors </w:t>
+            </w:r>
+          </w:p>
+        </w:tc>
+        <w:tc>
+          <w:tcPr>
+            <w:tcW w:type="dxa" w:w="1440"/>
+          </w:tcPr>
+          <w:p>
+            <w:r>
+              <w:t>kg-topology-CloudEOSEdge1</w:t>
+            </w:r>
+          </w:p>
+        </w:tc>
+        <w:tc>
+          <w:tcPr>
+            <w:tcW w:type="dxa" w:w="1440"/>
+          </w:tcPr>
+          <w:p>
+            <w:r>
+              <w:t>PASS</w:t>
+            </w:r>
+          </w:p>
+        </w:tc>
+        <w:tc>
+          <w:tcPr>
+            <w:tcW w:type="dxa" w:w="1440"/>
+          </w:tcPr>
+          <w:p>
+            <w:r/>
+          </w:p>
+        </w:tc>
+      </w:tr>
+      <w:tr>
+        <w:tc>
+          <w:tcPr>
+            <w:tcW w:type="dxa" w:w="1440"/>
+          </w:tcPr>
+          <w:p>
+            <w:r>
+              <w:t>8</w:t>
+            </w:r>
+          </w:p>
+        </w:tc>
+        <w:tc>
+          <w:tcPr>
+            <w:tcW w:type="dxa" w:w="1440"/>
+          </w:tcPr>
+          <w:p>
+            <w:r>
+              <w:t>INTERFACE</w:t>
+            </w:r>
+          </w:p>
+        </w:tc>
+        <w:tc>
+          <w:tcPr>
+            <w:tcW w:type="dxa" w:w="1440"/>
+          </w:tcPr>
+          <w:p>
+            <w:r>
+              <w:t xml:space="preserve">Test if interface counters has frame too short errors </w:t>
+            </w:r>
+          </w:p>
+        </w:tc>
+        <w:tc>
+          <w:tcPr>
+            <w:tcW w:type="dxa" w:w="1440"/>
+          </w:tcPr>
+          <w:p>
+            <w:r>
+              <w:t>kg-topology-CloudEOSEdge2</w:t>
+            </w:r>
+          </w:p>
+        </w:tc>
+        <w:tc>
+          <w:tcPr>
+            <w:tcW w:type="dxa" w:w="1440"/>
+          </w:tcPr>
+          <w:p>
+            <w:r>
+              <w:t>PASS</w:t>
+            </w:r>
+          </w:p>
+        </w:tc>
+        <w:tc>
+          <w:tcPr>
+            <w:tcW w:type="dxa" w:w="1440"/>
+          </w:tcPr>
+          <w:p>
+            <w:r/>
+          </w:p>
+        </w:tc>
+      </w:tr>
+      <w:tr>
+        <w:tc>
+          <w:tcPr>
+            <w:tcW w:type="dxa" w:w="1440"/>
+          </w:tcPr>
+          <w:p>
+            <w:r>
+              <w:t>9</w:t>
+            </w:r>
+          </w:p>
+        </w:tc>
+        <w:tc>
+          <w:tcPr>
+            <w:tcW w:type="dxa" w:w="1440"/>
+          </w:tcPr>
+          <w:p>
+            <w:r>
+              <w:t>INTERFACE</w:t>
+            </w:r>
+          </w:p>
+        </w:tc>
+        <w:tc>
+          <w:tcPr>
+            <w:tcW w:type="dxa" w:w="1440"/>
+          </w:tcPr>
+          <w:p>
+            <w:r>
+              <w:t xml:space="preserve">Test if interface counters has input errors </w:t>
+            </w:r>
+          </w:p>
+        </w:tc>
+        <w:tc>
+          <w:tcPr>
+            <w:tcW w:type="dxa" w:w="1440"/>
+          </w:tcPr>
+          <w:p>
+            <w:r>
+              <w:t>kg-topology-CloudEosRR1</w:t>
+            </w:r>
+          </w:p>
+        </w:tc>
+        <w:tc>
+          <w:tcPr>
+            <w:tcW w:type="dxa" w:w="1440"/>
+          </w:tcPr>
+          <w:p>
+            <w:r>
+              <w:t>PASS</w:t>
+            </w:r>
+          </w:p>
+        </w:tc>
+        <w:tc>
+          <w:tcPr>
+            <w:tcW w:type="dxa" w:w="1440"/>
+          </w:tcPr>
+          <w:p>
+            <w:r/>
+          </w:p>
+        </w:tc>
+      </w:tr>
+      <w:tr>
+        <w:tc>
+          <w:tcPr>
+            <w:tcW w:type="dxa" w:w="1440"/>
+          </w:tcPr>
+          <w:p>
+            <w:r>
+              <w:t>10</w:t>
+            </w:r>
+          </w:p>
+        </w:tc>
+        <w:tc>
+          <w:tcPr>
+            <w:tcW w:type="dxa" w:w="1440"/>
+          </w:tcPr>
+          <w:p>
+            <w:r>
+              <w:t>INTERFACE</w:t>
+            </w:r>
+          </w:p>
+        </w:tc>
+        <w:tc>
+          <w:tcPr>
+            <w:tcW w:type="dxa" w:w="1440"/>
+          </w:tcPr>
+          <w:p>
+            <w:r>
+              <w:t xml:space="preserve">Test if interface counters has input errors </w:t>
+            </w:r>
+          </w:p>
+        </w:tc>
+        <w:tc>
+          <w:tcPr>
+            <w:tcW w:type="dxa" w:w="1440"/>
+          </w:tcPr>
+          <w:p>
+            <w:r>
+              <w:t>kg-topology-CloudEosRR2</w:t>
+            </w:r>
+          </w:p>
+        </w:tc>
+        <w:tc>
+          <w:tcPr>
+            <w:tcW w:type="dxa" w:w="1440"/>
+          </w:tcPr>
+          <w:p>
+            <w:r>
+              <w:t>PASS</w:t>
+            </w:r>
+          </w:p>
+        </w:tc>
+        <w:tc>
+          <w:tcPr>
+            <w:tcW w:type="dxa" w:w="1440"/>
+          </w:tcPr>
+          <w:p>
+            <w:r/>
+          </w:p>
+        </w:tc>
+      </w:tr>
+      <w:tr>
+        <w:tc>
+          <w:tcPr>
+            <w:tcW w:type="dxa" w:w="1440"/>
+          </w:tcPr>
+          <w:p>
+            <w:r>
+              <w:t>11</w:t>
+            </w:r>
+          </w:p>
+        </w:tc>
+        <w:tc>
+          <w:tcPr>
+            <w:tcW w:type="dxa" w:w="1440"/>
+          </w:tcPr>
+          <w:p>
+            <w:r>
+              <w:t>INTERFACE</w:t>
+            </w:r>
+          </w:p>
+        </w:tc>
+        <w:tc>
+          <w:tcPr>
+            <w:tcW w:type="dxa" w:w="1440"/>
+          </w:tcPr>
+          <w:p>
+            <w:r>
+              <w:t xml:space="preserve">Test if interface counters has input errors </w:t>
+            </w:r>
+          </w:p>
+        </w:tc>
+        <w:tc>
+          <w:tcPr>
+            <w:tcW w:type="dxa" w:w="1440"/>
+          </w:tcPr>
+          <w:p>
+            <w:r>
+              <w:t>kg-topology-CloudEOSEdge1</w:t>
+            </w:r>
+          </w:p>
+        </w:tc>
+        <w:tc>
+          <w:tcPr>
+            <w:tcW w:type="dxa" w:w="1440"/>
+          </w:tcPr>
+          <w:p>
+            <w:r>
+              <w:t>PASS</w:t>
+            </w:r>
+          </w:p>
+        </w:tc>
+        <w:tc>
+          <w:tcPr>
+            <w:tcW w:type="dxa" w:w="1440"/>
+          </w:tcPr>
+          <w:p>
+            <w:r/>
+          </w:p>
+        </w:tc>
+      </w:tr>
+      <w:tr>
+        <w:tc>
+          <w:tcPr>
+            <w:tcW w:type="dxa" w:w="1440"/>
+          </w:tcPr>
+          <w:p>
+            <w:r>
+              <w:t>12</w:t>
+            </w:r>
+          </w:p>
+        </w:tc>
+        <w:tc>
+          <w:tcPr>
+            <w:tcW w:type="dxa" w:w="1440"/>
+          </w:tcPr>
+          <w:p>
+            <w:r>
+              <w:t>INTERFACE</w:t>
+            </w:r>
+          </w:p>
+        </w:tc>
+        <w:tc>
+          <w:tcPr>
+            <w:tcW w:type="dxa" w:w="1440"/>
+          </w:tcPr>
+          <w:p>
+            <w:r>
+              <w:t xml:space="preserve">Test if interface counters has input errors </w:t>
+            </w:r>
+          </w:p>
+        </w:tc>
+        <w:tc>
+          <w:tcPr>
+            <w:tcW w:type="dxa" w:w="1440"/>
+          </w:tcPr>
+          <w:p>
+            <w:r>
+              <w:t>kg-topology-CloudEOSEdge2</w:t>
+            </w:r>
+          </w:p>
+        </w:tc>
+        <w:tc>
+          <w:tcPr>
+            <w:tcW w:type="dxa" w:w="1440"/>
+          </w:tcPr>
+          <w:p>
+            <w:r>
+              <w:t>PASS</w:t>
+            </w:r>
+          </w:p>
+        </w:tc>
+        <w:tc>
+          <w:tcPr>
+            <w:tcW w:type="dxa" w:w="1440"/>
+          </w:tcPr>
+          <w:p>
+            <w:r/>
+          </w:p>
+        </w:tc>
+      </w:tr>
+      <w:tr>
+        <w:tc>
+          <w:tcPr>
+            <w:tcW w:type="dxa" w:w="1440"/>
+          </w:tcPr>
+          <w:p>
+            <w:r>
+              <w:t>13</w:t>
+            </w:r>
+          </w:p>
+        </w:tc>
+        <w:tc>
+          <w:tcPr>
+            <w:tcW w:type="dxa" w:w="1440"/>
+          </w:tcPr>
+          <w:p>
+            <w:r>
+              <w:t>INTERFACE</w:t>
+            </w:r>
+          </w:p>
+        </w:tc>
+        <w:tc>
+          <w:tcPr>
+            <w:tcW w:type="dxa" w:w="1440"/>
+          </w:tcPr>
+          <w:p>
+            <w:r>
+              <w:t xml:space="preserve">Test if interface counters has symbol errors </w:t>
+            </w:r>
+          </w:p>
+        </w:tc>
+        <w:tc>
+          <w:tcPr>
+            <w:tcW w:type="dxa" w:w="1440"/>
+          </w:tcPr>
+          <w:p>
+            <w:r>
+              <w:t>kg-topology-CloudEosRR1</w:t>
+            </w:r>
+          </w:p>
+        </w:tc>
+        <w:tc>
+          <w:tcPr>
+            <w:tcW w:type="dxa" w:w="1440"/>
+          </w:tcPr>
+          <w:p>
+            <w:r>
+              <w:t>PASS</w:t>
+            </w:r>
+          </w:p>
+        </w:tc>
+        <w:tc>
+          <w:tcPr>
+            <w:tcW w:type="dxa" w:w="1440"/>
+          </w:tcPr>
+          <w:p>
+            <w:r/>
+          </w:p>
+        </w:tc>
+      </w:tr>
+      <w:tr>
+        <w:tc>
+          <w:tcPr>
+            <w:tcW w:type="dxa" w:w="1440"/>
+          </w:tcPr>
+          <w:p>
+            <w:r>
+              <w:t>14</w:t>
+            </w:r>
+          </w:p>
+        </w:tc>
+        <w:tc>
+          <w:tcPr>
+            <w:tcW w:type="dxa" w:w="1440"/>
+          </w:tcPr>
+          <w:p>
+            <w:r>
+              <w:t>INTERFACE</w:t>
+            </w:r>
+          </w:p>
+        </w:tc>
+        <w:tc>
+          <w:tcPr>
+            <w:tcW w:type="dxa" w:w="1440"/>
+          </w:tcPr>
+          <w:p>
+            <w:r>
+              <w:t xml:space="preserve">Test if interface counters has symbol errors </w:t>
+            </w:r>
+          </w:p>
+        </w:tc>
+        <w:tc>
+          <w:tcPr>
+            <w:tcW w:type="dxa" w:w="1440"/>
+          </w:tcPr>
+          <w:p>
+            <w:r>
+              <w:t>kg-topology-CloudEosRR2</w:t>
+            </w:r>
+          </w:p>
+        </w:tc>
+        <w:tc>
+          <w:tcPr>
+            <w:tcW w:type="dxa" w:w="1440"/>
+          </w:tcPr>
+          <w:p>
+            <w:r>
+              <w:t>PASS</w:t>
+            </w:r>
+          </w:p>
+        </w:tc>
+        <w:tc>
+          <w:tcPr>
+            <w:tcW w:type="dxa" w:w="1440"/>
+          </w:tcPr>
+          <w:p>
+            <w:r/>
+          </w:p>
+        </w:tc>
+      </w:tr>
+      <w:tr>
+        <w:tc>
+          <w:tcPr>
+            <w:tcW w:type="dxa" w:w="1440"/>
+          </w:tcPr>
+          <w:p>
+            <w:r>
+              <w:t>15</w:t>
+            </w:r>
+          </w:p>
+        </w:tc>
+        <w:tc>
+          <w:tcPr>
+            <w:tcW w:type="dxa" w:w="1440"/>
+          </w:tcPr>
+          <w:p>
+            <w:r>
+              <w:t>INTERFACE</w:t>
+            </w:r>
+          </w:p>
+        </w:tc>
+        <w:tc>
+          <w:tcPr>
+            <w:tcW w:type="dxa" w:w="1440"/>
+          </w:tcPr>
+          <w:p>
+            <w:r>
+              <w:t xml:space="preserve">Test if interface counters has symbol errors </w:t>
+            </w:r>
+          </w:p>
+        </w:tc>
+        <w:tc>
+          <w:tcPr>
+            <w:tcW w:type="dxa" w:w="1440"/>
+          </w:tcPr>
+          <w:p>
+            <w:r>
+              <w:t>kg-topology-CloudEOSEdge1</w:t>
+            </w:r>
+          </w:p>
+        </w:tc>
+        <w:tc>
+          <w:tcPr>
+            <w:tcW w:type="dxa" w:w="1440"/>
+          </w:tcPr>
+          <w:p>
+            <w:r>
+              <w:t>PASS</w:t>
+            </w:r>
+          </w:p>
+        </w:tc>
+        <w:tc>
+          <w:tcPr>
+            <w:tcW w:type="dxa" w:w="1440"/>
+          </w:tcPr>
+          <w:p>
+            <w:r/>
+          </w:p>
+        </w:tc>
+      </w:tr>
+      <w:tr>
+        <w:tc>
+          <w:tcPr>
+            <w:tcW w:type="dxa" w:w="1440"/>
+          </w:tcPr>
+          <w:p>
+            <w:r>
+              <w:t>16</w:t>
+            </w:r>
+          </w:p>
+        </w:tc>
+        <w:tc>
+          <w:tcPr>
+            <w:tcW w:type="dxa" w:w="1440"/>
+          </w:tcPr>
+          <w:p>
+            <w:r>
+              <w:t>INTERFACE</w:t>
+            </w:r>
+          </w:p>
+        </w:tc>
+        <w:tc>
+          <w:tcPr>
+            <w:tcW w:type="dxa" w:w="1440"/>
+          </w:tcPr>
+          <w:p>
+            <w:r>
+              <w:t xml:space="preserve">Test if interface counters has symbol errors </w:t>
+            </w:r>
+          </w:p>
+        </w:tc>
+        <w:tc>
+          <w:tcPr>
+            <w:tcW w:type="dxa" w:w="1440"/>
+          </w:tcPr>
+          <w:p>
+            <w:r>
+              <w:t>kg-topology-CloudEOSEdge2</w:t>
+            </w:r>
+          </w:p>
+        </w:tc>
+        <w:tc>
+          <w:tcPr>
+            <w:tcW w:type="dxa" w:w="1440"/>
+          </w:tcPr>
+          <w:p>
+            <w:r>
+              <w:t>PASS</w:t>
+            </w:r>
+          </w:p>
+        </w:tc>
+        <w:tc>
+          <w:tcPr>
+            <w:tcW w:type="dxa" w:w="1440"/>
+          </w:tcPr>
+          <w:p>
+            <w:r/>
+          </w:p>
+        </w:tc>
+      </w:tr>
+      <w:tr>
+        <w:tc>
+          <w:tcPr>
+            <w:tcW w:type="dxa" w:w="1440"/>
+          </w:tcPr>
+          <w:p>
+            <w:r>
+              <w:t>17</w:t>
+            </w:r>
+          </w:p>
+        </w:tc>
+        <w:tc>
+          <w:tcPr>
+            <w:tcW w:type="dxa" w:w="1440"/>
+          </w:tcPr>
+          <w:p>
+            <w:r>
+              <w:t>INTERFACE</w:t>
+            </w:r>
+          </w:p>
+        </w:tc>
+        <w:tc>
+          <w:tcPr>
+            <w:tcW w:type="dxa" w:w="1440"/>
+          </w:tcPr>
+          <w:p>
+            <w:r>
+              <w:t xml:space="preserve">Test if interface counters has fcs errors </w:t>
+            </w:r>
+          </w:p>
+        </w:tc>
+        <w:tc>
+          <w:tcPr>
+            <w:tcW w:type="dxa" w:w="1440"/>
+          </w:tcPr>
+          <w:p>
+            <w:r>
+              <w:t>kg-topology-CloudEosRR1</w:t>
+            </w:r>
+          </w:p>
+        </w:tc>
+        <w:tc>
+          <w:tcPr>
+            <w:tcW w:type="dxa" w:w="1440"/>
+          </w:tcPr>
+          <w:p>
+            <w:r>
+              <w:t>PASS</w:t>
+            </w:r>
+          </w:p>
+        </w:tc>
+        <w:tc>
+          <w:tcPr>
+            <w:tcW w:type="dxa" w:w="1440"/>
+          </w:tcPr>
+          <w:p>
+            <w:r/>
+          </w:p>
+        </w:tc>
+      </w:tr>
+      <w:tr>
+        <w:tc>
+          <w:tcPr>
+            <w:tcW w:type="dxa" w:w="1440"/>
+          </w:tcPr>
+          <w:p>
+            <w:r>
+              <w:t>18</w:t>
+            </w:r>
+          </w:p>
+        </w:tc>
+        <w:tc>
+          <w:tcPr>
+            <w:tcW w:type="dxa" w:w="1440"/>
+          </w:tcPr>
+          <w:p>
+            <w:r>
+              <w:t>INTERFACE</w:t>
+            </w:r>
+          </w:p>
+        </w:tc>
+        <w:tc>
+          <w:tcPr>
+            <w:tcW w:type="dxa" w:w="1440"/>
+          </w:tcPr>
+          <w:p>
+            <w:r>
+              <w:t xml:space="preserve">Test if interface counters has fcs errors </w:t>
+            </w:r>
+          </w:p>
+        </w:tc>
+        <w:tc>
+          <w:tcPr>
+            <w:tcW w:type="dxa" w:w="1440"/>
+          </w:tcPr>
+          <w:p>
+            <w:r>
+              <w:t>kg-topology-CloudEosRR2</w:t>
+            </w:r>
+          </w:p>
+        </w:tc>
+        <w:tc>
+          <w:tcPr>
+            <w:tcW w:type="dxa" w:w="1440"/>
+          </w:tcPr>
+          <w:p>
+            <w:r>
+              <w:t>PASS</w:t>
+            </w:r>
+          </w:p>
+        </w:tc>
+        <w:tc>
+          <w:tcPr>
+            <w:tcW w:type="dxa" w:w="1440"/>
+          </w:tcPr>
+          <w:p>
+            <w:r/>
+          </w:p>
+        </w:tc>
+      </w:tr>
+      <w:tr>
+        <w:tc>
+          <w:tcPr>
+            <w:tcW w:type="dxa" w:w="1440"/>
+          </w:tcPr>
+          <w:p>
+            <w:r>
+              <w:t>19</w:t>
+            </w:r>
+          </w:p>
+        </w:tc>
+        <w:tc>
+          <w:tcPr>
+            <w:tcW w:type="dxa" w:w="1440"/>
+          </w:tcPr>
+          <w:p>
+            <w:r>
+              <w:t>INTERFACE</w:t>
+            </w:r>
+          </w:p>
+        </w:tc>
+        <w:tc>
+          <w:tcPr>
+            <w:tcW w:type="dxa" w:w="1440"/>
+          </w:tcPr>
+          <w:p>
+            <w:r>
+              <w:t xml:space="preserve">Test if interface counters has fcs errors </w:t>
+            </w:r>
+          </w:p>
+        </w:tc>
+        <w:tc>
+          <w:tcPr>
+            <w:tcW w:type="dxa" w:w="1440"/>
+          </w:tcPr>
+          <w:p>
+            <w:r>
+              <w:t>kg-topology-CloudEOSEdge1</w:t>
+            </w:r>
+          </w:p>
+        </w:tc>
+        <w:tc>
+          <w:tcPr>
+            <w:tcW w:type="dxa" w:w="1440"/>
+          </w:tcPr>
+          <w:p>
+            <w:r>
+              <w:t>PASS</w:t>
+            </w:r>
+          </w:p>
+        </w:tc>
+        <w:tc>
+          <w:tcPr>
+            <w:tcW w:type="dxa" w:w="1440"/>
+          </w:tcPr>
+          <w:p>
+            <w:r/>
+          </w:p>
+        </w:tc>
+      </w:tr>
+      <w:tr>
+        <w:tc>
+          <w:tcPr>
+            <w:tcW w:type="dxa" w:w="1440"/>
+          </w:tcPr>
+          <w:p>
+            <w:r>
+              <w:t>20</w:t>
+            </w:r>
+          </w:p>
+        </w:tc>
+        <w:tc>
+          <w:tcPr>
+            <w:tcW w:type="dxa" w:w="1440"/>
+          </w:tcPr>
+          <w:p>
+            <w:r>
+              <w:t>INTERFACE</w:t>
+            </w:r>
+          </w:p>
+        </w:tc>
+        <w:tc>
+          <w:tcPr>
+            <w:tcW w:type="dxa" w:w="1440"/>
+          </w:tcPr>
+          <w:p>
+            <w:r>
+              <w:t xml:space="preserve">Test if interface counters has fcs errors </w:t>
+            </w:r>
+          </w:p>
+        </w:tc>
+        <w:tc>
+          <w:tcPr>
+            <w:tcW w:type="dxa" w:w="1440"/>
+          </w:tcPr>
+          <w:p>
+            <w:r>
+              <w:t>kg-topology-CloudEOSEdge2</w:t>
+            </w:r>
+          </w:p>
+        </w:tc>
+        <w:tc>
+          <w:tcPr>
+            <w:tcW w:type="dxa" w:w="1440"/>
+          </w:tcPr>
+          <w:p>
+            <w:r>
+              <w:t>PASS</w:t>
+            </w:r>
+          </w:p>
+        </w:tc>
+        <w:tc>
+          <w:tcPr>
+            <w:tcW w:type="dxa" w:w="1440"/>
+          </w:tcPr>
+          <w:p>
+            <w:r/>
+          </w:p>
+        </w:tc>
+      </w:tr>
+      <w:tr>
+        <w:tc>
+          <w:tcPr>
+            <w:tcW w:type="dxa" w:w="1440"/>
+          </w:tcPr>
+          <w:p>
+            <w:r>
+              <w:t>21</w:t>
+            </w:r>
+          </w:p>
+        </w:tc>
+        <w:tc>
+          <w:tcPr>
+            <w:tcW w:type="dxa" w:w="1440"/>
+          </w:tcPr>
+          <w:p>
+            <w:r>
+              <w:t>INTERFACE</w:t>
+            </w:r>
+          </w:p>
+        </w:tc>
+        <w:tc>
+          <w:tcPr>
+            <w:tcW w:type="dxa" w:w="1440"/>
+          </w:tcPr>
+          <w:p>
+            <w:r>
+              <w:t xml:space="preserve">Test if interface phy status connected </w:t>
+            </w:r>
+          </w:p>
+        </w:tc>
+        <w:tc>
+          <w:tcPr>
+            <w:tcW w:type="dxa" w:w="1440"/>
+          </w:tcPr>
+          <w:p>
+            <w:r>
+              <w:t>kg-topology-CloudEosRR1</w:t>
+            </w:r>
+          </w:p>
+        </w:tc>
+        <w:tc>
+          <w:tcPr>
+            <w:tcW w:type="dxa" w:w="1440"/>
+          </w:tcPr>
+          <w:p>
+            <w:r>
+              <w:t>PASS</w:t>
+            </w:r>
+          </w:p>
+        </w:tc>
+        <w:tc>
+          <w:tcPr>
+            <w:tcW w:type="dxa" w:w="1440"/>
+          </w:tcPr>
+          <w:p>
+            <w:r/>
+          </w:p>
+        </w:tc>
+      </w:tr>
+      <w:tr>
+        <w:tc>
+          <w:tcPr>
+            <w:tcW w:type="dxa" w:w="1440"/>
+          </w:tcPr>
+          <w:p>
+            <w:r>
+              <w:t>22</w:t>
+            </w:r>
+          </w:p>
+        </w:tc>
+        <w:tc>
+          <w:tcPr>
+            <w:tcW w:type="dxa" w:w="1440"/>
+          </w:tcPr>
+          <w:p>
+            <w:r>
+              <w:t>INTERFACE</w:t>
+            </w:r>
+          </w:p>
+        </w:tc>
+        <w:tc>
+          <w:tcPr>
+            <w:tcW w:type="dxa" w:w="1440"/>
+          </w:tcPr>
+          <w:p>
+            <w:r>
+              <w:t xml:space="preserve">Test if interface phy status connected </w:t>
+            </w:r>
+          </w:p>
+        </w:tc>
+        <w:tc>
+          <w:tcPr>
+            <w:tcW w:type="dxa" w:w="1440"/>
+          </w:tcPr>
+          <w:p>
+            <w:r>
+              <w:t>kg-topology-CloudEosRR2</w:t>
+            </w:r>
+          </w:p>
+        </w:tc>
+        <w:tc>
+          <w:tcPr>
+            <w:tcW w:type="dxa" w:w="1440"/>
+          </w:tcPr>
+          <w:p>
+            <w:r>
+              <w:t>PASS</w:t>
+            </w:r>
+          </w:p>
+        </w:tc>
+        <w:tc>
+          <w:tcPr>
+            <w:tcW w:type="dxa" w:w="1440"/>
+          </w:tcPr>
+          <w:p>
+            <w:r/>
+          </w:p>
+        </w:tc>
+      </w:tr>
+      <w:tr>
+        <w:tc>
+          <w:tcPr>
+            <w:tcW w:type="dxa" w:w="1440"/>
+          </w:tcPr>
+          <w:p>
+            <w:r>
+              <w:t>23</w:t>
+            </w:r>
+          </w:p>
+        </w:tc>
+        <w:tc>
+          <w:tcPr>
+            <w:tcW w:type="dxa" w:w="1440"/>
+          </w:tcPr>
+          <w:p>
+            <w:r>
+              <w:t>INTERFACE</w:t>
+            </w:r>
+          </w:p>
+        </w:tc>
+        <w:tc>
+          <w:tcPr>
+            <w:tcW w:type="dxa" w:w="1440"/>
+          </w:tcPr>
+          <w:p>
+            <w:r>
+              <w:t xml:space="preserve">Test if interface phy status connected </w:t>
+            </w:r>
+          </w:p>
+        </w:tc>
+        <w:tc>
+          <w:tcPr>
+            <w:tcW w:type="dxa" w:w="1440"/>
+          </w:tcPr>
+          <w:p>
+            <w:r>
+              <w:t>kg-topology-CloudEOSEdge1</w:t>
+            </w:r>
+          </w:p>
+        </w:tc>
+        <w:tc>
+          <w:tcPr>
+            <w:tcW w:type="dxa" w:w="1440"/>
+          </w:tcPr>
+          <w:p>
+            <w:r>
+              <w:t>PASS</w:t>
+            </w:r>
+          </w:p>
+        </w:tc>
+        <w:tc>
+          <w:tcPr>
+            <w:tcW w:type="dxa" w:w="1440"/>
+          </w:tcPr>
+          <w:p>
+            <w:r/>
+          </w:p>
+        </w:tc>
+      </w:tr>
+      <w:tr>
+        <w:tc>
+          <w:tcPr>
+            <w:tcW w:type="dxa" w:w="1440"/>
+          </w:tcPr>
+          <w:p>
+            <w:r>
+              <w:t>24</w:t>
+            </w:r>
+          </w:p>
+        </w:tc>
+        <w:tc>
+          <w:tcPr>
+            <w:tcW w:type="dxa" w:w="1440"/>
+          </w:tcPr>
+          <w:p>
+            <w:r>
+              <w:t>INTERFACE</w:t>
+            </w:r>
+          </w:p>
+        </w:tc>
+        <w:tc>
+          <w:tcPr>
+            <w:tcW w:type="dxa" w:w="1440"/>
+          </w:tcPr>
+          <w:p>
+            <w:r>
+              <w:t xml:space="preserve">Test if interface phy status connected </w:t>
+            </w:r>
+          </w:p>
+        </w:tc>
+        <w:tc>
+          <w:tcPr>
+            <w:tcW w:type="dxa" w:w="1440"/>
+          </w:tcPr>
+          <w:p>
+            <w:r>
+              <w:t>kg-topology-CloudEOSEdge2</w:t>
+            </w:r>
+          </w:p>
+        </w:tc>
+        <w:tc>
+          <w:tcPr>
+            <w:tcW w:type="dxa" w:w="1440"/>
+          </w:tcPr>
+          <w:p>
+            <w:r>
+              <w:t>PASS</w:t>
+            </w:r>
+          </w:p>
+        </w:tc>
+        <w:tc>
+          <w:tcPr>
+            <w:tcW w:type="dxa" w:w="1440"/>
+          </w:tcPr>
+          <w:p>
+            <w:r/>
+          </w:p>
+        </w:tc>
+      </w:tr>
+      <w:tr>
+        <w:tc>
+          <w:tcPr>
+            <w:tcW w:type="dxa" w:w="1440"/>
+          </w:tcPr>
+          <w:p>
+            <w:r>
+              <w:t>25</w:t>
+            </w:r>
+          </w:p>
+        </w:tc>
+        <w:tc>
+          <w:tcPr>
+            <w:tcW w:type="dxa" w:w="1440"/>
+          </w:tcPr>
+          <w:p>
+            <w:r>
+              <w:t>INTERFACE</w:t>
+            </w:r>
+          </w:p>
+        </w:tc>
+        <w:tc>
+          <w:tcPr>
+            <w:tcW w:type="dxa" w:w="1440"/>
+          </w:tcPr>
+          <w:p>
+            <w:r>
+              <w:t xml:space="preserve">Test if interface counters has frame too long errors </w:t>
+            </w:r>
+          </w:p>
+        </w:tc>
+        <w:tc>
+          <w:tcPr>
+            <w:tcW w:type="dxa" w:w="1440"/>
+          </w:tcPr>
+          <w:p>
+            <w:r>
+              <w:t>kg-topology-CloudEosRR1</w:t>
+            </w:r>
+          </w:p>
+        </w:tc>
+        <w:tc>
+          <w:tcPr>
+            <w:tcW w:type="dxa" w:w="1440"/>
+          </w:tcPr>
+          <w:p>
+            <w:r>
+              <w:t>PASS</w:t>
+            </w:r>
+          </w:p>
+        </w:tc>
+        <w:tc>
+          <w:tcPr>
+            <w:tcW w:type="dxa" w:w="1440"/>
+          </w:tcPr>
+          <w:p>
+            <w:r/>
+          </w:p>
+        </w:tc>
+      </w:tr>
+      <w:tr>
+        <w:tc>
+          <w:tcPr>
+            <w:tcW w:type="dxa" w:w="1440"/>
+          </w:tcPr>
+          <w:p>
+            <w:r>
+              <w:t>26</w:t>
+            </w:r>
+          </w:p>
+        </w:tc>
+        <w:tc>
+          <w:tcPr>
+            <w:tcW w:type="dxa" w:w="1440"/>
+          </w:tcPr>
+          <w:p>
+            <w:r>
+              <w:t>INTERFACE</w:t>
+            </w:r>
+          </w:p>
+        </w:tc>
+        <w:tc>
+          <w:tcPr>
+            <w:tcW w:type="dxa" w:w="1440"/>
+          </w:tcPr>
+          <w:p>
+            <w:r>
+              <w:t xml:space="preserve">Test if interface counters has frame too long errors </w:t>
+            </w:r>
+          </w:p>
+        </w:tc>
+        <w:tc>
+          <w:tcPr>
+            <w:tcW w:type="dxa" w:w="1440"/>
+          </w:tcPr>
+          <w:p>
+            <w:r>
+              <w:t>kg-topology-CloudEosRR2</w:t>
+            </w:r>
+          </w:p>
+        </w:tc>
+        <w:tc>
+          <w:tcPr>
+            <w:tcW w:type="dxa" w:w="1440"/>
+          </w:tcPr>
+          <w:p>
+            <w:r>
+              <w:t>PASS</w:t>
+            </w:r>
+          </w:p>
+        </w:tc>
+        <w:tc>
+          <w:tcPr>
+            <w:tcW w:type="dxa" w:w="1440"/>
+          </w:tcPr>
+          <w:p>
+            <w:r/>
+          </w:p>
+        </w:tc>
+      </w:tr>
+      <w:tr>
+        <w:tc>
+          <w:tcPr>
+            <w:tcW w:type="dxa" w:w="1440"/>
+          </w:tcPr>
+          <w:p>
+            <w:r>
+              <w:t>27</w:t>
+            </w:r>
+          </w:p>
+        </w:tc>
+        <w:tc>
+          <w:tcPr>
+            <w:tcW w:type="dxa" w:w="1440"/>
+          </w:tcPr>
+          <w:p>
+            <w:r>
+              <w:t>INTERFACE</w:t>
+            </w:r>
+          </w:p>
+        </w:tc>
+        <w:tc>
+          <w:tcPr>
+            <w:tcW w:type="dxa" w:w="1440"/>
+          </w:tcPr>
+          <w:p>
+            <w:r>
+              <w:t xml:space="preserve">Test if interface counters has frame too long errors </w:t>
+            </w:r>
+          </w:p>
+        </w:tc>
+        <w:tc>
+          <w:tcPr>
+            <w:tcW w:type="dxa" w:w="1440"/>
+          </w:tcPr>
+          <w:p>
+            <w:r>
+              <w:t>kg-topology-CloudEOSEdge1</w:t>
+            </w:r>
+          </w:p>
+        </w:tc>
+        <w:tc>
+          <w:tcPr>
+            <w:tcW w:type="dxa" w:w="1440"/>
+          </w:tcPr>
+          <w:p>
+            <w:r>
+              <w:t>PASS</w:t>
+            </w:r>
+          </w:p>
+        </w:tc>
+        <w:tc>
+          <w:tcPr>
+            <w:tcW w:type="dxa" w:w="1440"/>
+          </w:tcPr>
+          <w:p>
+            <w:r/>
+          </w:p>
+        </w:tc>
+      </w:tr>
+      <w:tr>
+        <w:tc>
+          <w:tcPr>
+            <w:tcW w:type="dxa" w:w="1440"/>
+          </w:tcPr>
+          <w:p>
+            <w:r>
+              <w:t>28</w:t>
+            </w:r>
+          </w:p>
+        </w:tc>
+        <w:tc>
+          <w:tcPr>
+            <w:tcW w:type="dxa" w:w="1440"/>
+          </w:tcPr>
+          <w:p>
+            <w:r>
+              <w:t>INTERFACE</w:t>
+            </w:r>
+          </w:p>
+        </w:tc>
+        <w:tc>
+          <w:tcPr>
+            <w:tcW w:type="dxa" w:w="1440"/>
+          </w:tcPr>
+          <w:p>
+            <w:r>
+              <w:t xml:space="preserve">Test if interface counters has frame too long errors </w:t>
+            </w:r>
+          </w:p>
+        </w:tc>
+        <w:tc>
+          <w:tcPr>
+            <w:tcW w:type="dxa" w:w="1440"/>
+          </w:tcPr>
+          <w:p>
+            <w:r>
+              <w:t>kg-topology-CloudEOSEdge2</w:t>
+            </w:r>
+          </w:p>
+        </w:tc>
+        <w:tc>
+          <w:tcPr>
+            <w:tcW w:type="dxa" w:w="1440"/>
+          </w:tcPr>
+          <w:p>
+            <w:r>
+              <w:t>PASS</w:t>
+            </w:r>
+          </w:p>
+        </w:tc>
+        <w:tc>
+          <w:tcPr>
+            <w:tcW w:type="dxa" w:w="1440"/>
+          </w:tcPr>
+          <w:p>
+            <w:r/>
+          </w:p>
+        </w:tc>
+      </w:tr>
+      <w:tr>
+        <w:tc>
+          <w:tcPr>
+            <w:tcW w:type="dxa" w:w="1440"/>
+          </w:tcPr>
+          <w:p>
+            <w:r>
+              <w:t>29</w:t>
+            </w:r>
+          </w:p>
+        </w:tc>
+        <w:tc>
+          <w:tcPr>
+            <w:tcW w:type="dxa" w:w="1440"/>
+          </w:tcPr>
+          <w:p>
+            <w:r>
+              <w:t>INTERFACE</w:t>
+            </w:r>
+          </w:p>
+        </w:tc>
+        <w:tc>
+          <w:tcPr>
+            <w:tcW w:type="dxa" w:w="1440"/>
+          </w:tcPr>
+          <w:p>
+            <w:r>
+              <w:t xml:space="preserve">Test if interface protocol status is connected </w:t>
+            </w:r>
+          </w:p>
+        </w:tc>
+        <w:tc>
+          <w:tcPr>
+            <w:tcW w:type="dxa" w:w="1440"/>
+          </w:tcPr>
+          <w:p>
+            <w:r>
+              <w:t>kg-topology-CloudEosRR1</w:t>
+            </w:r>
+          </w:p>
+        </w:tc>
+        <w:tc>
+          <w:tcPr>
+            <w:tcW w:type="dxa" w:w="1440"/>
+          </w:tcPr>
+          <w:p>
+            <w:r>
+              <w:t>PASS</w:t>
+            </w:r>
+          </w:p>
+        </w:tc>
+        <w:tc>
+          <w:tcPr>
+            <w:tcW w:type="dxa" w:w="1440"/>
+          </w:tcPr>
+          <w:p>
+            <w:r/>
+          </w:p>
+        </w:tc>
+      </w:tr>
+      <w:tr>
+        <w:tc>
+          <w:tcPr>
+            <w:tcW w:type="dxa" w:w="1440"/>
+          </w:tcPr>
+          <w:p>
+            <w:r>
+              <w:t>30</w:t>
+            </w:r>
+          </w:p>
+        </w:tc>
+        <w:tc>
+          <w:tcPr>
+            <w:tcW w:type="dxa" w:w="1440"/>
+          </w:tcPr>
+          <w:p>
+            <w:r>
+              <w:t>INTERFACE</w:t>
+            </w:r>
+          </w:p>
+        </w:tc>
+        <w:tc>
+          <w:tcPr>
+            <w:tcW w:type="dxa" w:w="1440"/>
+          </w:tcPr>
+          <w:p>
+            <w:r>
+              <w:t xml:space="preserve">Test if interface protocol status is connected </w:t>
+            </w:r>
+          </w:p>
+        </w:tc>
+        <w:tc>
+          <w:tcPr>
+            <w:tcW w:type="dxa" w:w="1440"/>
+          </w:tcPr>
+          <w:p>
+            <w:r>
+              <w:t>kg-topology-CloudEosRR2</w:t>
+            </w:r>
+          </w:p>
+        </w:tc>
+        <w:tc>
+          <w:tcPr>
+            <w:tcW w:type="dxa" w:w="1440"/>
+          </w:tcPr>
+          <w:p>
+            <w:r>
+              <w:t>PASS</w:t>
+            </w:r>
+          </w:p>
+        </w:tc>
+        <w:tc>
+          <w:tcPr>
+            <w:tcW w:type="dxa" w:w="1440"/>
+          </w:tcPr>
+          <w:p>
+            <w:r/>
+          </w:p>
+        </w:tc>
+      </w:tr>
+      <w:tr>
+        <w:tc>
+          <w:tcPr>
+            <w:tcW w:type="dxa" w:w="1440"/>
+          </w:tcPr>
+          <w:p>
+            <w:r>
+              <w:t>31</w:t>
+            </w:r>
+          </w:p>
+        </w:tc>
+        <w:tc>
+          <w:tcPr>
+            <w:tcW w:type="dxa" w:w="1440"/>
+          </w:tcPr>
+          <w:p>
+            <w:r>
+              <w:t>INTERFACE</w:t>
+            </w:r>
+          </w:p>
+        </w:tc>
+        <w:tc>
+          <w:tcPr>
+            <w:tcW w:type="dxa" w:w="1440"/>
+          </w:tcPr>
+          <w:p>
+            <w:r>
+              <w:t xml:space="preserve">Test if interface protocol status is connected </w:t>
+            </w:r>
+          </w:p>
+        </w:tc>
+        <w:tc>
+          <w:tcPr>
+            <w:tcW w:type="dxa" w:w="1440"/>
+          </w:tcPr>
+          <w:p>
+            <w:r>
+              <w:t>kg-topology-CloudEOSEdge1</w:t>
+            </w:r>
+          </w:p>
+        </w:tc>
+        <w:tc>
+          <w:tcPr>
+            <w:tcW w:type="dxa" w:w="1440"/>
+          </w:tcPr>
+          <w:p>
+            <w:r>
+              <w:t>PASS</w:t>
+            </w:r>
+          </w:p>
+        </w:tc>
+        <w:tc>
+          <w:tcPr>
+            <w:tcW w:type="dxa" w:w="1440"/>
+          </w:tcPr>
+          <w:p>
+            <w:r/>
+          </w:p>
+        </w:tc>
+      </w:tr>
+      <w:tr>
+        <w:tc>
+          <w:tcPr>
+            <w:tcW w:type="dxa" w:w="1440"/>
+          </w:tcPr>
+          <w:p>
+            <w:r>
+              <w:t>32</w:t>
+            </w:r>
+          </w:p>
+        </w:tc>
+        <w:tc>
+          <w:tcPr>
+            <w:tcW w:type="dxa" w:w="1440"/>
+          </w:tcPr>
+          <w:p>
+            <w:r>
+              <w:t>INTERFACE</w:t>
+            </w:r>
+          </w:p>
+        </w:tc>
+        <w:tc>
+          <w:tcPr>
+            <w:tcW w:type="dxa" w:w="1440"/>
+          </w:tcPr>
+          <w:p>
+            <w:r>
+              <w:t xml:space="preserve">Test if interface protocol status is connected </w:t>
+            </w:r>
+          </w:p>
+        </w:tc>
+        <w:tc>
+          <w:tcPr>
+            <w:tcW w:type="dxa" w:w="1440"/>
+          </w:tcPr>
+          <w:p>
+            <w:r>
+              <w:t>kg-topology-CloudEOSEdge2</w:t>
+            </w:r>
+          </w:p>
+        </w:tc>
+        <w:tc>
+          <w:tcPr>
+            <w:tcW w:type="dxa" w:w="1440"/>
+          </w:tcPr>
+          <w:p>
+            <w:r>
+              <w:t>PASS</w:t>
+            </w:r>
+          </w:p>
+        </w:tc>
+        <w:tc>
+          <w:tcPr>
+            <w:tcW w:type="dxa" w:w="1440"/>
+          </w:tcPr>
+          <w:p>
+            <w:r/>
+          </w:p>
+        </w:tc>
+      </w:tr>
+      <w:tr>
+        <w:tc>
+          <w:tcPr>
+            <w:tcW w:type="dxa" w:w="1440"/>
+          </w:tcPr>
+          <w:p>
+            <w:r>
+              <w:t>33</w:t>
+            </w:r>
+          </w:p>
+        </w:tc>
+        <w:tc>
+          <w:tcPr>
+            <w:tcW w:type="dxa" w:w="1440"/>
+          </w:tcPr>
+          <w:p>
+            <w:r>
+              <w:t>INTERFACE</w:t>
+            </w:r>
+          </w:p>
+        </w:tc>
+        <w:tc>
+          <w:tcPr>
+            <w:tcW w:type="dxa" w:w="1440"/>
+          </w:tcPr>
+          <w:p>
+            <w:r>
+              <w:t xml:space="preserve">Test if interface counters has output errors </w:t>
+            </w:r>
+          </w:p>
+        </w:tc>
+        <w:tc>
+          <w:tcPr>
+            <w:tcW w:type="dxa" w:w="1440"/>
+          </w:tcPr>
+          <w:p>
+            <w:r>
+              <w:t>kg-topology-CloudEosRR1</w:t>
+            </w:r>
+          </w:p>
+        </w:tc>
+        <w:tc>
+          <w:tcPr>
+            <w:tcW w:type="dxa" w:w="1440"/>
+          </w:tcPr>
+          <w:p>
+            <w:r>
+              <w:t>PASS</w:t>
+            </w:r>
+          </w:p>
+        </w:tc>
+        <w:tc>
+          <w:tcPr>
+            <w:tcW w:type="dxa" w:w="1440"/>
+          </w:tcPr>
+          <w:p>
+            <w:r/>
+          </w:p>
+        </w:tc>
+      </w:tr>
+      <w:tr>
+        <w:tc>
+          <w:tcPr>
+            <w:tcW w:type="dxa" w:w="1440"/>
+          </w:tcPr>
+          <w:p>
+            <w:r>
+              <w:t>34</w:t>
+            </w:r>
+          </w:p>
+        </w:tc>
+        <w:tc>
+          <w:tcPr>
+            <w:tcW w:type="dxa" w:w="1440"/>
+          </w:tcPr>
+          <w:p>
+            <w:r>
+              <w:t>INTERFACE</w:t>
+            </w:r>
+          </w:p>
+        </w:tc>
+        <w:tc>
+          <w:tcPr>
+            <w:tcW w:type="dxa" w:w="1440"/>
+          </w:tcPr>
+          <w:p>
+            <w:r>
+              <w:t xml:space="preserve">Test if interface counters has output errors </w:t>
+            </w:r>
+          </w:p>
+        </w:tc>
+        <w:tc>
+          <w:tcPr>
+            <w:tcW w:type="dxa" w:w="1440"/>
+          </w:tcPr>
+          <w:p>
+            <w:r>
+              <w:t>kg-topology-CloudEosRR2</w:t>
+            </w:r>
+          </w:p>
+        </w:tc>
+        <w:tc>
+          <w:tcPr>
+            <w:tcW w:type="dxa" w:w="1440"/>
+          </w:tcPr>
+          <w:p>
+            <w:r>
+              <w:t>PASS</w:t>
+            </w:r>
+          </w:p>
+        </w:tc>
+        <w:tc>
+          <w:tcPr>
+            <w:tcW w:type="dxa" w:w="1440"/>
+          </w:tcPr>
+          <w:p>
+            <w:r/>
+          </w:p>
+        </w:tc>
+      </w:tr>
+      <w:tr>
+        <w:tc>
+          <w:tcPr>
+            <w:tcW w:type="dxa" w:w="1440"/>
+          </w:tcPr>
+          <w:p>
+            <w:r>
+              <w:t>35</w:t>
+            </w:r>
+          </w:p>
+        </w:tc>
+        <w:tc>
+          <w:tcPr>
+            <w:tcW w:type="dxa" w:w="1440"/>
+          </w:tcPr>
+          <w:p>
+            <w:r>
+              <w:t>INTERFACE</w:t>
+            </w:r>
+          </w:p>
+        </w:tc>
+        <w:tc>
+          <w:tcPr>
+            <w:tcW w:type="dxa" w:w="1440"/>
+          </w:tcPr>
+          <w:p>
+            <w:r>
+              <w:t xml:space="preserve">Test if interface counters has output errors </w:t>
+            </w:r>
+          </w:p>
+        </w:tc>
+        <w:tc>
+          <w:tcPr>
+            <w:tcW w:type="dxa" w:w="1440"/>
+          </w:tcPr>
+          <w:p>
+            <w:r>
+              <w:t>kg-topology-CloudEOSEdge1</w:t>
+            </w:r>
+          </w:p>
+        </w:tc>
+        <w:tc>
+          <w:tcPr>
+            <w:tcW w:type="dxa" w:w="1440"/>
+          </w:tcPr>
+          <w:p>
+            <w:r>
+              <w:t>PASS</w:t>
+            </w:r>
+          </w:p>
+        </w:tc>
+        <w:tc>
+          <w:tcPr>
+            <w:tcW w:type="dxa" w:w="1440"/>
+          </w:tcPr>
+          <w:p>
+            <w:r/>
+          </w:p>
+        </w:tc>
+      </w:tr>
+      <w:tr>
+        <w:tc>
+          <w:tcPr>
+            <w:tcW w:type="dxa" w:w="1440"/>
+          </w:tcPr>
+          <w:p>
+            <w:r>
+              <w:t>36</w:t>
+            </w:r>
+          </w:p>
+        </w:tc>
+        <w:tc>
+          <w:tcPr>
+            <w:tcW w:type="dxa" w:w="1440"/>
+          </w:tcPr>
+          <w:p>
+            <w:r>
+              <w:t>INTERFACE</w:t>
+            </w:r>
+          </w:p>
+        </w:tc>
+        <w:tc>
+          <w:tcPr>
+            <w:tcW w:type="dxa" w:w="1440"/>
+          </w:tcPr>
+          <w:p>
+            <w:r>
+              <w:t xml:space="preserve">Test if interface counters has output errors </w:t>
+            </w:r>
+          </w:p>
+        </w:tc>
+        <w:tc>
+          <w:tcPr>
+            <w:tcW w:type="dxa" w:w="1440"/>
+          </w:tcPr>
+          <w:p>
+            <w:r>
+              <w:t>kg-topology-CloudEOSEdge2</w:t>
+            </w:r>
+          </w:p>
+        </w:tc>
+        <w:tc>
+          <w:tcPr>
+            <w:tcW w:type="dxa" w:w="1440"/>
+          </w:tcPr>
+          <w:p>
+            <w:r>
+              <w:t>PASS</w:t>
+            </w:r>
+          </w:p>
+        </w:tc>
+        <w:tc>
+          <w:tcPr>
+            <w:tcW w:type="dxa" w:w="1440"/>
+          </w:tcPr>
+          <w:p>
+            <w:r/>
+          </w:p>
+        </w:tc>
+      </w:tr>
+      <w:tr>
+        <w:tc>
+          <w:tcPr>
+            <w:tcW w:type="dxa" w:w="1440"/>
+          </w:tcPr>
+          <w:p>
+            <w:r>
+              <w:t>37</w:t>
+            </w:r>
+          </w:p>
+        </w:tc>
+        <w:tc>
+          <w:tcPr>
+            <w:tcW w:type="dxa" w:w="1440"/>
+          </w:tcPr>
+          <w:p>
+            <w:r>
+              <w:t>INTERFACE</w:t>
+            </w:r>
+          </w:p>
+        </w:tc>
+        <w:tc>
+          <w:tcPr>
+            <w:tcW w:type="dxa" w:w="1440"/>
+          </w:tcPr>
+          <w:p>
+            <w:r>
+              <w:t xml:space="preserve">Test if interface counters has alignment errors </w:t>
+            </w:r>
+          </w:p>
+        </w:tc>
+        <w:tc>
+          <w:tcPr>
+            <w:tcW w:type="dxa" w:w="1440"/>
+          </w:tcPr>
+          <w:p>
+            <w:r>
+              <w:t>kg-topology-CloudEosRR1</w:t>
+            </w:r>
+          </w:p>
+        </w:tc>
+        <w:tc>
+          <w:tcPr>
+            <w:tcW w:type="dxa" w:w="1440"/>
+          </w:tcPr>
+          <w:p>
+            <w:r>
+              <w:t>PASS</w:t>
+            </w:r>
+          </w:p>
+        </w:tc>
+        <w:tc>
+          <w:tcPr>
+            <w:tcW w:type="dxa" w:w="1440"/>
+          </w:tcPr>
+          <w:p>
+            <w:r/>
+          </w:p>
+        </w:tc>
+      </w:tr>
+      <w:tr>
+        <w:tc>
+          <w:tcPr>
+            <w:tcW w:type="dxa" w:w="1440"/>
+          </w:tcPr>
+          <w:p>
+            <w:r>
+              <w:t>38</w:t>
+            </w:r>
+          </w:p>
+        </w:tc>
+        <w:tc>
+          <w:tcPr>
+            <w:tcW w:type="dxa" w:w="1440"/>
+          </w:tcPr>
+          <w:p>
+            <w:r>
+              <w:t>INTERFACE</w:t>
+            </w:r>
+          </w:p>
+        </w:tc>
+        <w:tc>
+          <w:tcPr>
+            <w:tcW w:type="dxa" w:w="1440"/>
+          </w:tcPr>
+          <w:p>
+            <w:r>
+              <w:t xml:space="preserve">Test if interface counters has alignment errors </w:t>
+            </w:r>
+          </w:p>
+        </w:tc>
+        <w:tc>
+          <w:tcPr>
+            <w:tcW w:type="dxa" w:w="1440"/>
+          </w:tcPr>
+          <w:p>
+            <w:r>
+              <w:t>kg-topology-CloudEosRR2</w:t>
+            </w:r>
+          </w:p>
+        </w:tc>
+        <w:tc>
+          <w:tcPr>
+            <w:tcW w:type="dxa" w:w="1440"/>
+          </w:tcPr>
+          <w:p>
+            <w:r>
+              <w:t>PASS</w:t>
+            </w:r>
+          </w:p>
+        </w:tc>
+        <w:tc>
+          <w:tcPr>
+            <w:tcW w:type="dxa" w:w="1440"/>
+          </w:tcPr>
+          <w:p>
+            <w:r/>
+          </w:p>
+        </w:tc>
+      </w:tr>
+      <w:tr>
+        <w:tc>
+          <w:tcPr>
+            <w:tcW w:type="dxa" w:w="1440"/>
+          </w:tcPr>
+          <w:p>
+            <w:r>
+              <w:t>39</w:t>
+            </w:r>
+          </w:p>
+        </w:tc>
+        <w:tc>
+          <w:tcPr>
+            <w:tcW w:type="dxa" w:w="1440"/>
+          </w:tcPr>
+          <w:p>
+            <w:r>
+              <w:t>INTERFACE</w:t>
+            </w:r>
+          </w:p>
+        </w:tc>
+        <w:tc>
+          <w:tcPr>
+            <w:tcW w:type="dxa" w:w="1440"/>
+          </w:tcPr>
+          <w:p>
+            <w:r>
+              <w:t xml:space="preserve">Test if interface counters has alignment errors </w:t>
+            </w:r>
+          </w:p>
+        </w:tc>
+        <w:tc>
+          <w:tcPr>
+            <w:tcW w:type="dxa" w:w="1440"/>
+          </w:tcPr>
+          <w:p>
+            <w:r>
+              <w:t>kg-topology-CloudEOSEdge1</w:t>
+            </w:r>
+          </w:p>
+        </w:tc>
+        <w:tc>
+          <w:tcPr>
+            <w:tcW w:type="dxa" w:w="1440"/>
+          </w:tcPr>
+          <w:p>
+            <w:r>
+              <w:t>PASS</w:t>
+            </w:r>
+          </w:p>
+        </w:tc>
+        <w:tc>
+          <w:tcPr>
+            <w:tcW w:type="dxa" w:w="1440"/>
+          </w:tcPr>
+          <w:p>
+            <w:r/>
+          </w:p>
+        </w:tc>
+      </w:tr>
+      <w:tr>
+        <w:tc>
+          <w:tcPr>
+            <w:tcW w:type="dxa" w:w="1440"/>
+          </w:tcPr>
+          <w:p>
+            <w:r>
+              <w:t>40</w:t>
+            </w:r>
+          </w:p>
+        </w:tc>
+        <w:tc>
+          <w:tcPr>
+            <w:tcW w:type="dxa" w:w="1440"/>
+          </w:tcPr>
+          <w:p>
+            <w:r>
+              <w:t>INTERFACE</w:t>
+            </w:r>
+          </w:p>
+        </w:tc>
+        <w:tc>
+          <w:tcPr>
+            <w:tcW w:type="dxa" w:w="1440"/>
+          </w:tcPr>
+          <w:p>
+            <w:r>
+              <w:t xml:space="preserve">Test if interface counters has alignment errors </w:t>
+            </w:r>
+          </w:p>
+        </w:tc>
+        <w:tc>
+          <w:tcPr>
+            <w:tcW w:type="dxa" w:w="1440"/>
+          </w:tcPr>
+          <w:p>
+            <w:r>
+              <w:t>kg-topology-CloudEOSEdge2</w:t>
+            </w:r>
+          </w:p>
+        </w:tc>
+        <w:tc>
+          <w:tcPr>
+            <w:tcW w:type="dxa" w:w="1440"/>
+          </w:tcPr>
+          <w:p>
+            <w:r>
+              <w:t>PASS</w:t>
+            </w:r>
+          </w:p>
+        </w:tc>
+        <w:tc>
+          <w:tcPr>
+            <w:tcW w:type="dxa" w:w="1440"/>
+          </w:tcPr>
+          <w:p>
+            <w:r/>
+          </w:p>
+        </w:tc>
+      </w:tr>
+      <w:tr>
+        <w:tc>
+          <w:tcPr>
+            <w:tcW w:type="dxa" w:w="1440"/>
+          </w:tcPr>
+          <w:p>
+            <w:r>
+              <w:t>41</w:t>
+            </w:r>
+          </w:p>
+        </w:tc>
+        <w:tc>
+          <w:tcPr>
+            <w:tcW w:type="dxa" w:w="1440"/>
+          </w:tcPr>
+          <w:p>
+            <w:r>
+              <w:t>MEMORY</w:t>
+            </w:r>
+          </w:p>
+        </w:tc>
+        <w:tc>
+          <w:tcPr>
+            <w:tcW w:type="dxa" w:w="1440"/>
+          </w:tcPr>
+          <w:p>
+            <w:r>
+              <w:t xml:space="preserve">Test memory utilization </w:t>
+            </w:r>
+          </w:p>
+        </w:tc>
+        <w:tc>
+          <w:tcPr>
+            <w:tcW w:type="dxa" w:w="1440"/>
+          </w:tcPr>
+          <w:p>
+            <w:r>
+              <w:t>kg-topology-CloudEosRR1</w:t>
+            </w:r>
+          </w:p>
+        </w:tc>
+        <w:tc>
+          <w:tcPr>
+            <w:tcW w:type="dxa" w:w="1440"/>
+          </w:tcPr>
+          <w:p>
+            <w:r>
+              <w:t>PASS</w:t>
+            </w:r>
+          </w:p>
+        </w:tc>
+        <w:tc>
+          <w:tcPr>
+            <w:tcW w:type="dxa" w:w="1440"/>
+          </w:tcPr>
+          <w:p>
+            <w:r/>
+          </w:p>
+        </w:tc>
+      </w:tr>
+      <w:tr>
+        <w:tc>
+          <w:tcPr>
+            <w:tcW w:type="dxa" w:w="1440"/>
+          </w:tcPr>
+          <w:p>
+            <w:r>
+              <w:t>42</w:t>
+            </w:r>
+          </w:p>
+        </w:tc>
+        <w:tc>
+          <w:tcPr>
+            <w:tcW w:type="dxa" w:w="1440"/>
+          </w:tcPr>
+          <w:p>
+            <w:r>
+              <w:t>MEMORY</w:t>
+            </w:r>
+          </w:p>
+        </w:tc>
+        <w:tc>
+          <w:tcPr>
+            <w:tcW w:type="dxa" w:w="1440"/>
+          </w:tcPr>
+          <w:p>
+            <w:r>
+              <w:t xml:space="preserve">Test memory utilization </w:t>
+            </w:r>
+          </w:p>
+        </w:tc>
+        <w:tc>
+          <w:tcPr>
+            <w:tcW w:type="dxa" w:w="1440"/>
+          </w:tcPr>
+          <w:p>
+            <w:r>
+              <w:t>kg-topology-CloudEosRR2</w:t>
+            </w:r>
+          </w:p>
+        </w:tc>
+        <w:tc>
+          <w:tcPr>
+            <w:tcW w:type="dxa" w:w="1440"/>
+          </w:tcPr>
+          <w:p>
+            <w:r>
+              <w:t>PASS</w:t>
+            </w:r>
+          </w:p>
+        </w:tc>
+        <w:tc>
+          <w:tcPr>
+            <w:tcW w:type="dxa" w:w="1440"/>
+          </w:tcPr>
+          <w:p>
+            <w:r/>
+          </w:p>
+        </w:tc>
+      </w:tr>
+      <w:tr>
+        <w:tc>
+          <w:tcPr>
+            <w:tcW w:type="dxa" w:w="1440"/>
+          </w:tcPr>
+          <w:p>
+            <w:r>
+              <w:t>43</w:t>
+            </w:r>
+          </w:p>
+        </w:tc>
+        <w:tc>
+          <w:tcPr>
+            <w:tcW w:type="dxa" w:w="1440"/>
+          </w:tcPr>
+          <w:p>
+            <w:r>
+              <w:t>MEMORY</w:t>
+            </w:r>
+          </w:p>
+        </w:tc>
+        <w:tc>
+          <w:tcPr>
+            <w:tcW w:type="dxa" w:w="1440"/>
+          </w:tcPr>
+          <w:p>
+            <w:r>
+              <w:t xml:space="preserve">Test memory utilization </w:t>
+            </w:r>
+          </w:p>
+        </w:tc>
+        <w:tc>
+          <w:tcPr>
+            <w:tcW w:type="dxa" w:w="1440"/>
+          </w:tcPr>
+          <w:p>
+            <w:r>
+              <w:t>kg-topology-CloudEOSEdge1</w:t>
+            </w:r>
+          </w:p>
+        </w:tc>
+        <w:tc>
+          <w:tcPr>
+            <w:tcW w:type="dxa" w:w="1440"/>
+          </w:tcPr>
+          <w:p>
+            <w:r>
+              <w:t>PASS</w:t>
+            </w:r>
+          </w:p>
+        </w:tc>
+        <w:tc>
+          <w:tcPr>
+            <w:tcW w:type="dxa" w:w="1440"/>
+          </w:tcPr>
+          <w:p>
+            <w:r/>
+          </w:p>
+        </w:tc>
+      </w:tr>
+      <w:tr>
+        <w:tc>
+          <w:tcPr>
+            <w:tcW w:type="dxa" w:w="1440"/>
+          </w:tcPr>
+          <w:p>
+            <w:r>
+              <w:t>44</w:t>
+            </w:r>
+          </w:p>
+        </w:tc>
+        <w:tc>
+          <w:tcPr>
+            <w:tcW w:type="dxa" w:w="1440"/>
+          </w:tcPr>
+          <w:p>
+            <w:r>
+              <w:t>MEMORY</w:t>
+            </w:r>
+          </w:p>
+        </w:tc>
+        <w:tc>
+          <w:tcPr>
+            <w:tcW w:type="dxa" w:w="1440"/>
+          </w:tcPr>
+          <w:p>
+            <w:r>
+              <w:t xml:space="preserve">Test memory utilization </w:t>
+            </w:r>
+          </w:p>
+        </w:tc>
+        <w:tc>
+          <w:tcPr>
+            <w:tcW w:type="dxa" w:w="1440"/>
+          </w:tcPr>
+          <w:p>
+            <w:r>
+              <w:t>kg-topology-CloudEOSEdge2</w:t>
+            </w:r>
+          </w:p>
+        </w:tc>
+        <w:tc>
+          <w:tcPr>
+            <w:tcW w:type="dxa" w:w="1440"/>
+          </w:tcPr>
+          <w:p>
+            <w:r>
+              <w:t>PASS</w:t>
+            </w:r>
+          </w:p>
+        </w:tc>
+        <w:tc>
+          <w:tcPr>
+            <w:tcW w:type="dxa" w:w="1440"/>
+          </w:tcPr>
+          <w:p>
+            <w:r/>
+          </w:p>
+        </w:tc>
+      </w:tr>
+    </w:tbl>
+    <w:p>
+      <w:r>
+        <w:br w:type="page"/>
+      </w:r>
+    </w:p>
+    <w:p>
+      <w:pPr>
+        <w:pStyle w:val="Heading1"/>
+      </w:pPr>
+      <w:r>
+        <w:t>3. Detailed Test Suite Results: INTERFACE</w:t>
       </w:r>
     </w:p>
     <w:p>
@@ -676,415 +3406,12 @@
         <w:pStyle w:val="Heading2"/>
       </w:pPr>
       <w:r>
-        <w:t xml:space="preserve">2.1 Test Case: TEST IF INTF LINK STATUS IS CONNECTED </w:t>
+        <w:t xml:space="preserve">3.1 Test Case: Test if interface link status is connected </w:t>
       </w:r>
     </w:p>
     <w:p>
       <w:r>
         <w:t>Description: Verify the interfaces of interest link statuses are connected</w:t>
-      </w:r>
-    </w:p>
-    <w:p>
-      <w:pPr>
-        <w:pStyle w:val="Heading3"/>
-      </w:pPr>
-      <w:r>
-        <w:t>2.1.1 DUT: KG-TOPOLOGY-CLOUDEOSRR1</w:t>
-      </w:r>
-    </w:p>
-    <w:p>
-      <w:pPr>
-        <w:pStyle w:val="Heading3"/>
-      </w:pPr>
-      <w:r>
-        <w:t>2.1.2 DUT: KG-TOPOLOGY-CLOUDEOSRR2</w:t>
-      </w:r>
-    </w:p>
-    <w:p>
-      <w:pPr>
-        <w:pStyle w:val="Heading3"/>
-      </w:pPr>
-      <w:r>
-        <w:t>2.1.3 DUT: KG-TOPOLOGY-CLOUDEOSEDGE1</w:t>
-      </w:r>
-    </w:p>
-    <w:p>
-      <w:pPr>
-        <w:pStyle w:val="Heading3"/>
-      </w:pPr>
-      <w:r>
-        <w:t>2.1.4 DUT: KG-TOPOLOGY-CLOUDEOSEDGE1</w:t>
-      </w:r>
-    </w:p>
-    <w:p>
-      <w:pPr>
-        <w:pStyle w:val="Heading2"/>
-      </w:pPr>
-      <w:r>
-        <w:t xml:space="preserve">2.2 Test Case: TEST IF INTF COUNTERS HAS INPUT ERRORS </w:t>
-      </w:r>
-    </w:p>
-    <w:p>
-      <w:r>
-        <w:t>Description: Verify the interfaces of interest does not have input errors</w:t>
-      </w:r>
-    </w:p>
-    <w:p>
-      <w:pPr>
-        <w:pStyle w:val="Heading3"/>
-      </w:pPr>
-      <w:r>
-        <w:t>2.2.1 DUT: KG-TOPOLOGY-CLOUDEOSRR1</w:t>
-      </w:r>
-    </w:p>
-    <w:p>
-      <w:pPr>
-        <w:pStyle w:val="Heading3"/>
-      </w:pPr>
-      <w:r>
-        <w:t>2.2.2 DUT: KG-TOPOLOGY-CLOUDEOSRR2</w:t>
-      </w:r>
-    </w:p>
-    <w:p>
-      <w:pPr>
-        <w:pStyle w:val="Heading3"/>
-      </w:pPr>
-      <w:r>
-        <w:t>2.2.3 DUT: KG-TOPOLOGY-CLOUDEOSEDGE1</w:t>
-      </w:r>
-    </w:p>
-    <w:p>
-      <w:pPr>
-        <w:pStyle w:val="Heading3"/>
-      </w:pPr>
-      <w:r>
-        <w:t>2.2.4 DUT: KG-TOPOLOGY-CLOUDEOSEDGE1</w:t>
-      </w:r>
-    </w:p>
-    <w:p>
-      <w:pPr>
-        <w:pStyle w:val="Heading3"/>
-      </w:pPr>
-      <w:r>
-        <w:t>2.2.5 DUT: KG-TOPOLOGY-CLOUDEOSEDGE2</w:t>
-      </w:r>
-    </w:p>
-    <w:p>
-      <w:pPr>
-        <w:pStyle w:val="Heading3"/>
-      </w:pPr>
-      <w:r>
-        <w:t>2.2.6 DUT: KG-TOPOLOGY-CLOUDEOSEDGE2</w:t>
-      </w:r>
-    </w:p>
-    <w:p>
-      <w:pPr>
-        <w:pStyle w:val="Heading2"/>
-      </w:pPr>
-      <w:r>
-        <w:t xml:space="preserve">2.3 Test Case: TEST IF INTF COUNTERS HAS FRAME TOO SHORT ERRORS </w:t>
-      </w:r>
-    </w:p>
-    <w:p>
-      <w:r>
-        <w:t>Description: Verify the interfaces of interest have no frameTooShorts errors</w:t>
-      </w:r>
-    </w:p>
-    <w:p>
-      <w:pPr>
-        <w:pStyle w:val="Heading3"/>
-      </w:pPr>
-      <w:r>
-        <w:t>2.3.1 DUT: KG-TOPOLOGY-CLOUDEOSRR1</w:t>
-      </w:r>
-    </w:p>
-    <w:p>
-      <w:pPr>
-        <w:pStyle w:val="Heading3"/>
-      </w:pPr>
-      <w:r>
-        <w:t>2.3.2 DUT: KG-TOPOLOGY-CLOUDEOSRR2</w:t>
-      </w:r>
-    </w:p>
-    <w:p>
-      <w:pPr>
-        <w:pStyle w:val="Heading3"/>
-      </w:pPr>
-      <w:r>
-        <w:t>2.3.3 DUT: KG-TOPOLOGY-CLOUDEOSEDGE1</w:t>
-      </w:r>
-    </w:p>
-    <w:p>
-      <w:pPr>
-        <w:pStyle w:val="Heading3"/>
-      </w:pPr>
-      <w:r>
-        <w:t>2.3.4 DUT: KG-TOPOLOGY-CLOUDEOSEDGE1</w:t>
-      </w:r>
-    </w:p>
-    <w:p>
-      <w:pPr>
-        <w:pStyle w:val="Heading3"/>
-      </w:pPr>
-      <w:r>
-        <w:t>2.3.5 DUT: KG-TOPOLOGY-CLOUDEOSEDGE2</w:t>
-      </w:r>
-    </w:p>
-    <w:p>
-      <w:pPr>
-        <w:pStyle w:val="Heading3"/>
-      </w:pPr>
-      <w:r>
-        <w:t>2.3.6 DUT: KG-TOPOLOGY-CLOUDEOSEDGE2</w:t>
-      </w:r>
-    </w:p>
-    <w:p>
-      <w:pPr>
-        <w:pStyle w:val="Heading2"/>
-      </w:pPr>
-      <w:r>
-        <w:t xml:space="preserve">2.4 Test Case: TEST IF INTF PHY STATUS CONNECTED </w:t>
-      </w:r>
-    </w:p>
-    <w:p>
-      <w:r>
-        <w:t>Description: Verify the interfaces of interest link statuses are connected</w:t>
-      </w:r>
-    </w:p>
-    <w:p>
-      <w:pPr>
-        <w:pStyle w:val="Heading3"/>
-      </w:pPr>
-      <w:r>
-        <w:t>2.4.1 DUT: KG-TOPOLOGY-CLOUDEOSRR1</w:t>
-      </w:r>
-    </w:p>
-    <w:p>
-      <w:pPr>
-        <w:pStyle w:val="Heading3"/>
-      </w:pPr>
-      <w:r>
-        <w:t>2.4.2 DUT: KG-TOPOLOGY-CLOUDEOSRR2</w:t>
-      </w:r>
-    </w:p>
-    <w:p>
-      <w:pPr>
-        <w:pStyle w:val="Heading3"/>
-      </w:pPr>
-      <w:r>
-        <w:t>2.4.3 DUT: KG-TOPOLOGY-CLOUDEOSEDGE1</w:t>
-      </w:r>
-    </w:p>
-    <w:p>
-      <w:pPr>
-        <w:pStyle w:val="Heading3"/>
-      </w:pPr>
-      <w:r>
-        <w:t>2.4.4 DUT: KG-TOPOLOGY-CLOUDEOSEDGE2</w:t>
-      </w:r>
-    </w:p>
-    <w:p>
-      <w:pPr>
-        <w:pStyle w:val="Heading2"/>
-      </w:pPr>
-      <w:r>
-        <w:t xml:space="preserve">2.5 Test Case: TEST IF INTF COUNTERS HAS FRAME TOO LONG ERRORS </w:t>
-      </w:r>
-    </w:p>
-    <w:p>
-      <w:r>
-        <w:t>Description: Verify the interfaces of interest have no frameTooLong errors</w:t>
-      </w:r>
-    </w:p>
-    <w:p>
-      <w:pPr>
-        <w:pStyle w:val="Heading3"/>
-      </w:pPr>
-      <w:r>
-        <w:t>2.5.1 DUT: KG-TOPOLOGY-CLOUDEOSRR1</w:t>
-      </w:r>
-    </w:p>
-    <w:p>
-      <w:pPr>
-        <w:pStyle w:val="Heading3"/>
-      </w:pPr>
-      <w:r>
-        <w:t>2.5.2 DUT: KG-TOPOLOGY-CLOUDEOSRR2</w:t>
-      </w:r>
-    </w:p>
-    <w:p>
-      <w:pPr>
-        <w:pStyle w:val="Heading3"/>
-      </w:pPr>
-      <w:r>
-        <w:t>2.5.3 DUT: KG-TOPOLOGY-CLOUDEOSEDGE1</w:t>
-      </w:r>
-    </w:p>
-    <w:p>
-      <w:pPr>
-        <w:pStyle w:val="Heading3"/>
-      </w:pPr>
-      <w:r>
-        <w:t>2.5.4 DUT: KG-TOPOLOGY-CLOUDEOSEDGE1</w:t>
-      </w:r>
-    </w:p>
-    <w:p>
-      <w:pPr>
-        <w:pStyle w:val="Heading3"/>
-      </w:pPr>
-      <w:r>
-        <w:t>2.5.5 DUT: KG-TOPOLOGY-CLOUDEOSEDGE2</w:t>
-      </w:r>
-    </w:p>
-    <w:p>
-      <w:pPr>
-        <w:pStyle w:val="Heading3"/>
-      </w:pPr>
-      <w:r>
-        <w:t>2.5.6 DUT: KG-TOPOLOGY-CLOUDEOSEDGE2</w:t>
-      </w:r>
-    </w:p>
-    <w:p>
-      <w:pPr>
-        <w:pStyle w:val="Heading2"/>
-      </w:pPr>
-      <w:r>
-        <w:t xml:space="preserve">2.6 Test Case: TEST IF INTF PROTOCOL STATUS IS CONNECTED </w:t>
-      </w:r>
-    </w:p>
-    <w:p>
-      <w:r>
-        <w:t>Description: Verify the interfaces of interest protocol statuses are connected</w:t>
-      </w:r>
-    </w:p>
-    <w:p>
-      <w:pPr>
-        <w:pStyle w:val="Heading3"/>
-      </w:pPr>
-      <w:r>
-        <w:t>2.6.1 DUT: KG-TOPOLOGY-CLOUDEOSRR1</w:t>
-      </w:r>
-    </w:p>
-    <w:p>
-      <w:pPr>
-        <w:pStyle w:val="Heading3"/>
-      </w:pPr>
-      <w:r>
-        <w:t>2.6.2 DUT: KG-TOPOLOGY-CLOUDEOSRR2</w:t>
-      </w:r>
-    </w:p>
-    <w:p>
-      <w:pPr>
-        <w:pStyle w:val="Heading3"/>
-      </w:pPr>
-      <w:r>
-        <w:t>2.6.3 DUT: KG-TOPOLOGY-CLOUDEOSEDGE1</w:t>
-      </w:r>
-    </w:p>
-    <w:p>
-      <w:pPr>
-        <w:pStyle w:val="Heading3"/>
-      </w:pPr>
-      <w:r>
-        <w:t>2.6.4 DUT: KG-TOPOLOGY-CLOUDEOSEDGE1</w:t>
-      </w:r>
-    </w:p>
-    <w:p>
-      <w:pPr>
-        <w:pStyle w:val="Heading3"/>
-      </w:pPr>
-      <w:r>
-        <w:t>2.6.5 DUT: KG-TOPOLOGY-CLOUDEOSEDGE2</w:t>
-      </w:r>
-    </w:p>
-    <w:p>
-      <w:pPr>
-        <w:pStyle w:val="Heading3"/>
-      </w:pPr>
-      <w:r>
-        <w:t>2.6.6 DUT: KG-TOPOLOGY-CLOUDEOSEDGE2</w:t>
-      </w:r>
-    </w:p>
-    <w:p>
-      <w:pPr>
-        <w:pStyle w:val="Heading2"/>
-      </w:pPr>
-      <w:r>
-        <w:t xml:space="preserve">2.7 Test Case: TEST IF INTF COUNTERS HAS OUTPUT ERRORS </w:t>
-      </w:r>
-    </w:p>
-    <w:p>
-      <w:r>
-        <w:t>Description: Verify the interfaces of interest does not have outut errors</w:t>
-      </w:r>
-    </w:p>
-    <w:p>
-      <w:pPr>
-        <w:pStyle w:val="Heading3"/>
-      </w:pPr>
-      <w:r>
-        <w:t>2.7.1 DUT: KG-TOPOLOGY-CLOUDEOSRR1</w:t>
-      </w:r>
-    </w:p>
-    <w:p>
-      <w:pPr>
-        <w:pStyle w:val="Heading3"/>
-      </w:pPr>
-      <w:r>
-        <w:t>2.7.2 DUT: KG-TOPOLOGY-CLOUDEOSRR2</w:t>
-      </w:r>
-    </w:p>
-    <w:p>
-      <w:pPr>
-        <w:pStyle w:val="Heading3"/>
-      </w:pPr>
-      <w:r>
-        <w:t>2.7.3 DUT: KG-TOPOLOGY-CLOUDEOSEDGE1</w:t>
-      </w:r>
-    </w:p>
-    <w:p>
-      <w:pPr>
-        <w:pStyle w:val="Heading3"/>
-      </w:pPr>
-      <w:r>
-        <w:t>2.7.4 DUT: KG-TOPOLOGY-CLOUDEOSEDGE1</w:t>
-      </w:r>
-    </w:p>
-    <w:p>
-      <w:pPr>
-        <w:pStyle w:val="Heading3"/>
-      </w:pPr>
-      <w:r>
-        <w:t>2.7.5 DUT: KG-TOPOLOGY-CLOUDEOSEDGE2</w:t>
-      </w:r>
-    </w:p>
-    <w:p>
-      <w:pPr>
-        <w:pStyle w:val="Heading3"/>
-      </w:pPr>
-      <w:r>
-        <w:t>2.7.6 DUT: KG-TOPOLOGY-CLOUDEOSEDGE2</w:t>
-      </w:r>
-    </w:p>
-    <w:p>
-      <w:pPr>
-        <w:pStyle w:val="Heading1"/>
-      </w:pPr>
-      <w:r>
-        <w:t>3. Detailed Test Suite Results: MEMORY</w:t>
-      </w:r>
-    </w:p>
-    <w:p>
-      <w:pPr>
-        <w:pStyle w:val="Heading2"/>
-      </w:pPr>
-      <w:r>
-        <w:t xml:space="preserve">3.1 Test Case: TEST MEMORY UTILIZATION </w:t>
-      </w:r>
-    </w:p>
-    <w:p>
-      <w:r>
-        <w:t>Description: Verify memory is not exceeding high utlization</w:t>
       </w:r>
     </w:p>
     <w:p>
@@ -1117,6 +3444,464 @@
       </w:pPr>
       <w:r>
         <w:t>3.1.4 DUT: KG-TOPOLOGY-CLOUDEOSEDGE2</w:t>
+      </w:r>
+    </w:p>
+    <w:p>
+      <w:pPr>
+        <w:pStyle w:val="Heading2"/>
+      </w:pPr>
+      <w:r>
+        <w:t xml:space="preserve">3.2 Test Case: Test if interface counters has frame too short errors </w:t>
+      </w:r>
+    </w:p>
+    <w:p>
+      <w:r>
+        <w:t>Description: Verify the interfaces of interest have no frameTooShorts errors</w:t>
+      </w:r>
+    </w:p>
+    <w:p>
+      <w:pPr>
+        <w:pStyle w:val="Heading3"/>
+      </w:pPr>
+      <w:r>
+        <w:t>3.2.1 DUT: KG-TOPOLOGY-CLOUDEOSRR1</w:t>
+      </w:r>
+    </w:p>
+    <w:p>
+      <w:pPr>
+        <w:pStyle w:val="Heading3"/>
+      </w:pPr>
+      <w:r>
+        <w:t>3.2.2 DUT: KG-TOPOLOGY-CLOUDEOSRR2</w:t>
+      </w:r>
+    </w:p>
+    <w:p>
+      <w:pPr>
+        <w:pStyle w:val="Heading3"/>
+      </w:pPr>
+      <w:r>
+        <w:t>3.2.3 DUT: KG-TOPOLOGY-CLOUDEOSEDGE1</w:t>
+      </w:r>
+    </w:p>
+    <w:p>
+      <w:pPr>
+        <w:pStyle w:val="Heading3"/>
+      </w:pPr>
+      <w:r>
+        <w:t>3.2.4 DUT: KG-TOPOLOGY-CLOUDEOSEDGE2</w:t>
+      </w:r>
+    </w:p>
+    <w:p>
+      <w:pPr>
+        <w:pStyle w:val="Heading2"/>
+      </w:pPr>
+      <w:r>
+        <w:t xml:space="preserve">3.3 Test Case: Test if interface counters has input errors </w:t>
+      </w:r>
+    </w:p>
+    <w:p>
+      <w:r>
+        <w:t>Description: Verify the interfaces of interest does not have input errors</w:t>
+      </w:r>
+    </w:p>
+    <w:p>
+      <w:pPr>
+        <w:pStyle w:val="Heading3"/>
+      </w:pPr>
+      <w:r>
+        <w:t>3.3.1 DUT: KG-TOPOLOGY-CLOUDEOSRR1</w:t>
+      </w:r>
+    </w:p>
+    <w:p>
+      <w:pPr>
+        <w:pStyle w:val="Heading3"/>
+      </w:pPr>
+      <w:r>
+        <w:t>3.3.2 DUT: KG-TOPOLOGY-CLOUDEOSRR2</w:t>
+      </w:r>
+    </w:p>
+    <w:p>
+      <w:pPr>
+        <w:pStyle w:val="Heading3"/>
+      </w:pPr>
+      <w:r>
+        <w:t>3.3.3 DUT: KG-TOPOLOGY-CLOUDEOSEDGE1</w:t>
+      </w:r>
+    </w:p>
+    <w:p>
+      <w:pPr>
+        <w:pStyle w:val="Heading3"/>
+      </w:pPr>
+      <w:r>
+        <w:t>3.3.4 DUT: KG-TOPOLOGY-CLOUDEOSEDGE2</w:t>
+      </w:r>
+    </w:p>
+    <w:p>
+      <w:pPr>
+        <w:pStyle w:val="Heading2"/>
+      </w:pPr>
+      <w:r>
+        <w:t xml:space="preserve">3.4 Test Case: Test if interface counters has symbol errors </w:t>
+      </w:r>
+    </w:p>
+    <w:p>
+      <w:r>
+        <w:t>Description: Verify the interfaces of interest have no symbolErrors errors</w:t>
+      </w:r>
+    </w:p>
+    <w:p>
+      <w:pPr>
+        <w:pStyle w:val="Heading3"/>
+      </w:pPr>
+      <w:r>
+        <w:t>3.4.1 DUT: KG-TOPOLOGY-CLOUDEOSRR1</w:t>
+      </w:r>
+    </w:p>
+    <w:p>
+      <w:pPr>
+        <w:pStyle w:val="Heading3"/>
+      </w:pPr>
+      <w:r>
+        <w:t>3.4.2 DUT: KG-TOPOLOGY-CLOUDEOSRR2</w:t>
+      </w:r>
+    </w:p>
+    <w:p>
+      <w:pPr>
+        <w:pStyle w:val="Heading3"/>
+      </w:pPr>
+      <w:r>
+        <w:t>3.4.3 DUT: KG-TOPOLOGY-CLOUDEOSEDGE1</w:t>
+      </w:r>
+    </w:p>
+    <w:p>
+      <w:pPr>
+        <w:pStyle w:val="Heading3"/>
+      </w:pPr>
+      <w:r>
+        <w:t>3.4.4 DUT: KG-TOPOLOGY-CLOUDEOSEDGE2</w:t>
+      </w:r>
+    </w:p>
+    <w:p>
+      <w:pPr>
+        <w:pStyle w:val="Heading2"/>
+      </w:pPr>
+      <w:r>
+        <w:t xml:space="preserve">3.5 Test Case: Test if interface counters has fcs errors </w:t>
+      </w:r>
+    </w:p>
+    <w:p>
+      <w:r>
+        <w:t>Description: Verify the interfaces of interest have no fcsErrors errors</w:t>
+      </w:r>
+    </w:p>
+    <w:p>
+      <w:pPr>
+        <w:pStyle w:val="Heading3"/>
+      </w:pPr>
+      <w:r>
+        <w:t>3.5.1 DUT: KG-TOPOLOGY-CLOUDEOSRR1</w:t>
+      </w:r>
+    </w:p>
+    <w:p>
+      <w:pPr>
+        <w:pStyle w:val="Heading3"/>
+      </w:pPr>
+      <w:r>
+        <w:t>3.5.2 DUT: KG-TOPOLOGY-CLOUDEOSRR2</w:t>
+      </w:r>
+    </w:p>
+    <w:p>
+      <w:pPr>
+        <w:pStyle w:val="Heading3"/>
+      </w:pPr>
+      <w:r>
+        <w:t>3.5.3 DUT: KG-TOPOLOGY-CLOUDEOSEDGE1</w:t>
+      </w:r>
+    </w:p>
+    <w:p>
+      <w:pPr>
+        <w:pStyle w:val="Heading3"/>
+      </w:pPr>
+      <w:r>
+        <w:t>3.5.4 DUT: KG-TOPOLOGY-CLOUDEOSEDGE2</w:t>
+      </w:r>
+    </w:p>
+    <w:p>
+      <w:pPr>
+        <w:pStyle w:val="Heading2"/>
+      </w:pPr>
+      <w:r>
+        <w:t xml:space="preserve">3.6 Test Case: Test if interface phy status connected </w:t>
+      </w:r>
+    </w:p>
+    <w:p>
+      <w:r>
+        <w:t>Description: Verify the interfaces of interest link statuses are connected</w:t>
+      </w:r>
+    </w:p>
+    <w:p>
+      <w:pPr>
+        <w:pStyle w:val="Heading3"/>
+      </w:pPr>
+      <w:r>
+        <w:t>3.6.1 DUT: KG-TOPOLOGY-CLOUDEOSRR1</w:t>
+      </w:r>
+    </w:p>
+    <w:p>
+      <w:pPr>
+        <w:pStyle w:val="Heading3"/>
+      </w:pPr>
+      <w:r>
+        <w:t>3.6.2 DUT: KG-TOPOLOGY-CLOUDEOSRR2</w:t>
+      </w:r>
+    </w:p>
+    <w:p>
+      <w:pPr>
+        <w:pStyle w:val="Heading3"/>
+      </w:pPr>
+      <w:r>
+        <w:t>3.6.3 DUT: KG-TOPOLOGY-CLOUDEOSEDGE1</w:t>
+      </w:r>
+    </w:p>
+    <w:p>
+      <w:pPr>
+        <w:pStyle w:val="Heading3"/>
+      </w:pPr>
+      <w:r>
+        <w:t>3.6.4 DUT: KG-TOPOLOGY-CLOUDEOSEDGE2</w:t>
+      </w:r>
+    </w:p>
+    <w:p>
+      <w:pPr>
+        <w:pStyle w:val="Heading2"/>
+      </w:pPr>
+      <w:r>
+        <w:t xml:space="preserve">3.7 Test Case: Test if interface counters has frame too long errors </w:t>
+      </w:r>
+    </w:p>
+    <w:p>
+      <w:r>
+        <w:t>Description: Verify the interfaces of interest have no frameTooLong errors</w:t>
+      </w:r>
+    </w:p>
+    <w:p>
+      <w:pPr>
+        <w:pStyle w:val="Heading3"/>
+      </w:pPr>
+      <w:r>
+        <w:t>3.7.1 DUT: KG-TOPOLOGY-CLOUDEOSRR1</w:t>
+      </w:r>
+    </w:p>
+    <w:p>
+      <w:pPr>
+        <w:pStyle w:val="Heading3"/>
+      </w:pPr>
+      <w:r>
+        <w:t>3.7.2 DUT: KG-TOPOLOGY-CLOUDEOSRR2</w:t>
+      </w:r>
+    </w:p>
+    <w:p>
+      <w:pPr>
+        <w:pStyle w:val="Heading3"/>
+      </w:pPr>
+      <w:r>
+        <w:t>3.7.3 DUT: KG-TOPOLOGY-CLOUDEOSEDGE1</w:t>
+      </w:r>
+    </w:p>
+    <w:p>
+      <w:pPr>
+        <w:pStyle w:val="Heading3"/>
+      </w:pPr>
+      <w:r>
+        <w:t>3.7.4 DUT: KG-TOPOLOGY-CLOUDEOSEDGE2</w:t>
+      </w:r>
+    </w:p>
+    <w:p>
+      <w:pPr>
+        <w:pStyle w:val="Heading2"/>
+      </w:pPr>
+      <w:r>
+        <w:t xml:space="preserve">3.8 Test Case: Test if interface protocol status is connected </w:t>
+      </w:r>
+    </w:p>
+    <w:p>
+      <w:r>
+        <w:t>Description: Verify the interfaces of interest protocol statuses are connected</w:t>
+      </w:r>
+    </w:p>
+    <w:p>
+      <w:pPr>
+        <w:pStyle w:val="Heading3"/>
+      </w:pPr>
+      <w:r>
+        <w:t>3.8.1 DUT: KG-TOPOLOGY-CLOUDEOSRR1</w:t>
+      </w:r>
+    </w:p>
+    <w:p>
+      <w:pPr>
+        <w:pStyle w:val="Heading3"/>
+      </w:pPr>
+      <w:r>
+        <w:t>3.8.2 DUT: KG-TOPOLOGY-CLOUDEOSRR2</w:t>
+      </w:r>
+    </w:p>
+    <w:p>
+      <w:pPr>
+        <w:pStyle w:val="Heading3"/>
+      </w:pPr>
+      <w:r>
+        <w:t>3.8.3 DUT: KG-TOPOLOGY-CLOUDEOSEDGE1</w:t>
+      </w:r>
+    </w:p>
+    <w:p>
+      <w:pPr>
+        <w:pStyle w:val="Heading3"/>
+      </w:pPr>
+      <w:r>
+        <w:t>3.8.4 DUT: KG-TOPOLOGY-CLOUDEOSEDGE2</w:t>
+      </w:r>
+    </w:p>
+    <w:p>
+      <w:pPr>
+        <w:pStyle w:val="Heading2"/>
+      </w:pPr>
+      <w:r>
+        <w:t xml:space="preserve">3.9 Test Case: Test if interface counters has output errors </w:t>
+      </w:r>
+    </w:p>
+    <w:p>
+      <w:r>
+        <w:t>Description: Verify the interfaces of interest does not have outut errors</w:t>
+      </w:r>
+    </w:p>
+    <w:p>
+      <w:pPr>
+        <w:pStyle w:val="Heading3"/>
+      </w:pPr>
+      <w:r>
+        <w:t>3.9.1 DUT: KG-TOPOLOGY-CLOUDEOSRR1</w:t>
+      </w:r>
+    </w:p>
+    <w:p>
+      <w:pPr>
+        <w:pStyle w:val="Heading3"/>
+      </w:pPr>
+      <w:r>
+        <w:t>3.9.2 DUT: KG-TOPOLOGY-CLOUDEOSRR2</w:t>
+      </w:r>
+    </w:p>
+    <w:p>
+      <w:pPr>
+        <w:pStyle w:val="Heading3"/>
+      </w:pPr>
+      <w:r>
+        <w:t>3.9.3 DUT: KG-TOPOLOGY-CLOUDEOSEDGE1</w:t>
+      </w:r>
+    </w:p>
+    <w:p>
+      <w:pPr>
+        <w:pStyle w:val="Heading3"/>
+      </w:pPr>
+      <w:r>
+        <w:t>3.9.4 DUT: KG-TOPOLOGY-CLOUDEOSEDGE2</w:t>
+      </w:r>
+    </w:p>
+    <w:p>
+      <w:pPr>
+        <w:pStyle w:val="Heading2"/>
+      </w:pPr>
+      <w:r>
+        <w:t xml:space="preserve">3.10 Test Case: Test if interface counters has alignment errors </w:t>
+      </w:r>
+    </w:p>
+    <w:p>
+      <w:r>
+        <w:t>Description: Verify the interfaces of interest have no alignmentErrors errors</w:t>
+      </w:r>
+    </w:p>
+    <w:p>
+      <w:pPr>
+        <w:pStyle w:val="Heading3"/>
+      </w:pPr>
+      <w:r>
+        <w:t>3.10.1 DUT: KG-TOPOLOGY-CLOUDEOSRR1</w:t>
+      </w:r>
+    </w:p>
+    <w:p>
+      <w:pPr>
+        <w:pStyle w:val="Heading3"/>
+      </w:pPr>
+      <w:r>
+        <w:t>3.10.2 DUT: KG-TOPOLOGY-CLOUDEOSRR2</w:t>
+      </w:r>
+    </w:p>
+    <w:p>
+      <w:pPr>
+        <w:pStyle w:val="Heading3"/>
+      </w:pPr>
+      <w:r>
+        <w:t>3.10.3 DUT: KG-TOPOLOGY-CLOUDEOSEDGE1</w:t>
+      </w:r>
+    </w:p>
+    <w:p>
+      <w:pPr>
+        <w:pStyle w:val="Heading3"/>
+      </w:pPr>
+      <w:r>
+        <w:t>3.10.4 DUT: KG-TOPOLOGY-CLOUDEOSEDGE2</w:t>
+      </w:r>
+    </w:p>
+    <w:p>
+      <w:pPr>
+        <w:pStyle w:val="Heading1"/>
+      </w:pPr>
+      <w:r>
+        <w:t>4. Detailed Test Suite Results: MEMORY</w:t>
+      </w:r>
+    </w:p>
+    <w:p>
+      <w:pPr>
+        <w:pStyle w:val="Heading2"/>
+      </w:pPr>
+      <w:r>
+        <w:t xml:space="preserve">4.1 Test Case: Test memory utilization </w:t>
+      </w:r>
+    </w:p>
+    <w:p>
+      <w:r>
+        <w:t>Description: Verify memory is not exceeding high utlization</w:t>
+      </w:r>
+    </w:p>
+    <w:p>
+      <w:pPr>
+        <w:pStyle w:val="Heading3"/>
+      </w:pPr>
+      <w:r>
+        <w:t>4.1.1 DUT: KG-TOPOLOGY-CLOUDEOSRR1</w:t>
+      </w:r>
+    </w:p>
+    <w:p>
+      <w:pPr>
+        <w:pStyle w:val="Heading3"/>
+      </w:pPr>
+      <w:r>
+        <w:t>4.1.2 DUT: KG-TOPOLOGY-CLOUDEOSRR2</w:t>
+      </w:r>
+    </w:p>
+    <w:p>
+      <w:pPr>
+        <w:pStyle w:val="Heading3"/>
+      </w:pPr>
+      <w:r>
+        <w:t>4.1.3 DUT: KG-TOPOLOGY-CLOUDEOSEDGE1</w:t>
+      </w:r>
+    </w:p>
+    <w:p>
+      <w:pPr>
+        <w:pStyle w:val="Heading3"/>
+      </w:pPr>
+      <w:r>
+        <w:t>4.1.4 DUT: KG-TOPOLOGY-CLOUDEOSEDGE2</w:t>
       </w:r>
     </w:p>
     <w:sectPr>

</xml_diff>